<commit_message>
Fixed stuff in Q3.2
</commit_message>
<xml_diff>
--- a/theoretical.docx
+++ b/theoretical.docx
@@ -7,7 +7,6 @@
         <w:bidi/>
         <w:jc w:val="center"/>
         <w:rPr>
-          <w:rFonts w:hint="cs"/>
           <w:sz w:val="36"/>
           <w:szCs w:val="36"/>
           <w:lang w:val="en-US"/>
@@ -208,7 +207,27 @@
           <w:rtl/>
           <w:lang w:val="en-US"/>
         </w:rPr>
-        <w:t>(וגם ההפך, זהו יחס שקילות) אם מתקיים אחד מהדברים הבאים:</w:t>
+        <w:t>(וגם ההפך, זהו יחס שקילות) א</w:t>
+      </w:r>
+      <w:r>
+        <w:rPr>
+          <w:rFonts w:hint="cs"/>
+          <w:sz w:val="24"/>
+          <w:szCs w:val="24"/>
+          <w:rtl/>
+          <w:lang w:val="en-US"/>
+        </w:rPr>
+        <w:t>ם"</w:t>
+      </w:r>
+      <w:r>
+        <w:rPr>
+          <w:rFonts w:hint="cs"/>
+          <w:sz w:val="24"/>
+          <w:szCs w:val="24"/>
+          <w:rtl/>
+          <w:lang w:val="en-US"/>
+        </w:rPr>
+        <w:t>ם מתקיים אחד מהדברים הבאים:</w:t>
       </w:r>
     </w:p>
     <w:p>
@@ -660,7 +679,27 @@
           <w:rtl/>
           <w:lang w:val="en-US"/>
         </w:rPr>
-        <w:t xml:space="preserve">אם לכל </w:t>
+        <w:t>א</w:t>
+      </w:r>
+      <w:r>
+        <w:rPr>
+          <w:rFonts w:hint="cs"/>
+          <w:sz w:val="24"/>
+          <w:szCs w:val="24"/>
+          <w:rtl/>
+          <w:lang w:val="en-US"/>
+        </w:rPr>
+        <w:t>ם"</w:t>
+      </w:r>
+      <w:r>
+        <w:rPr>
+          <w:rFonts w:hint="cs"/>
+          <w:sz w:val="24"/>
+          <w:szCs w:val="24"/>
+          <w:rtl/>
+          <w:lang w:val="en-US"/>
+        </w:rPr>
+        <w:t xml:space="preserve">ם לכל </w:t>
       </w:r>
       <m:oMath>
         <m:r>
@@ -670,7 +709,7 @@
             <w:szCs w:val="24"/>
             <w:lang w:val="en-US"/>
           </w:rPr>
-          <m:t>n∈</m:t>
+          <m:t>n</m:t>
         </m:r>
         <m:r>
           <m:rPr>
@@ -682,7 +721,7 @@
             <w:szCs w:val="24"/>
             <w:lang w:val="en-US"/>
           </w:rPr>
-          <m:t>N</m:t>
+          <m:t>∈N</m:t>
         </m:r>
       </m:oMath>
       <w:r>
@@ -937,7 +976,7 @@
             <w:szCs w:val="24"/>
             <w:lang w:val="en-US"/>
           </w:rPr>
-          <m:t>n∈</m:t>
+          <m:t>n</m:t>
         </m:r>
         <m:r>
           <m:rPr>
@@ -949,7 +988,7 @@
             <w:szCs w:val="24"/>
             <w:lang w:val="en-US"/>
           </w:rPr>
-          <m:t>N</m:t>
+          <m:t>∈N</m:t>
         </m:r>
       </m:oMath>
       <w:r>
@@ -1087,7 +1126,7 @@
         <w:pStyle w:val="ListParagraph"/>
         <w:bidi/>
         <w:rPr>
-          <w:rFonts w:asciiTheme="minorBidi" w:hAnsiTheme="minorBidi" w:hint="cs"/>
+          <w:rFonts w:asciiTheme="minorBidi" w:hAnsiTheme="minorBidi"/>
           <w:i/>
           <w:sz w:val="24"/>
           <w:szCs w:val="24"/>
@@ -1155,7 +1194,7 @@
             <w:szCs w:val="24"/>
             <w:lang w:val="en-US"/>
           </w:rPr>
-          <m:t>n∈</m:t>
+          <m:t>n</m:t>
         </m:r>
         <m:r>
           <m:rPr>
@@ -1167,7 +1206,7 @@
             <w:szCs w:val="24"/>
             <w:lang w:val="en-US"/>
           </w:rPr>
-          <m:t>N</m:t>
+          <m:t>∈N</m:t>
         </m:r>
       </m:oMath>
       <w:r>
@@ -1372,7 +1411,7 @@
             <w:szCs w:val="24"/>
             <w:lang w:val="en-US"/>
           </w:rPr>
-          <m:t>n∈</m:t>
+          <m:t>n</m:t>
         </m:r>
         <m:r>
           <m:rPr>
@@ -1384,7 +1423,7 @@
             <w:szCs w:val="24"/>
             <w:lang w:val="en-US"/>
           </w:rPr>
-          <m:t>N</m:t>
+          <m:t>∈N</m:t>
         </m:r>
       </m:oMath>
       <w:r>
@@ -1739,9 +1778,10 @@
         <w:pStyle w:val="ListParagraph"/>
         <w:bidi/>
         <w:rPr>
-          <w:rFonts w:asciiTheme="minorBidi" w:eastAsiaTheme="minorEastAsia" w:hAnsiTheme="minorBidi"/>
-          <w:sz w:val="24"/>
-          <w:szCs w:val="24"/>
+          <w:rFonts w:ascii="Courier New" w:hAnsi="Courier New" w:cs="Courier New" w:hint="cs"/>
+          <w:sz w:val="24"/>
+          <w:szCs w:val="24"/>
+          <w:rtl/>
           <w:lang w:val="en-US"/>
         </w:rPr>
       </w:pPr>
@@ -1857,17 +1897,7 @@
           <w:rtl/>
           <w:lang w:val="en-US"/>
         </w:rPr>
-        <w:t>נשים לב ש</w:t>
-      </w:r>
-      <w:r>
-        <w:rPr>
-          <w:rFonts w:asciiTheme="minorBidi" w:eastAsiaTheme="minorEastAsia" w:hAnsiTheme="minorBidi" w:hint="cs"/>
-          <w:sz w:val="24"/>
-          <w:szCs w:val="24"/>
-          <w:rtl/>
-          <w:lang w:val="en-US"/>
-        </w:rPr>
-        <w:t>:</w:t>
+        <w:t>מהאבחנה:</w:t>
       </w:r>
     </w:p>
     <w:p>
@@ -1955,7 +1985,26 @@
           <w:szCs w:val="24"/>
           <w:lang w:val="en-US"/>
         </w:rPr>
-        <w:t xml:space="preserve">(cons (take </w:t>
+        <w:t>(cons</w:t>
+      </w:r>
+      <w:r>
+        <w:rPr>
+          <w:rFonts w:ascii="Courier New" w:hAnsi="Courier New" w:cs="Courier New"/>
+          <w:sz w:val="24"/>
+          <w:szCs w:val="24"/>
+          <w:lang w:val="en-US"/>
+        </w:rPr>
+        <w:br/>
+        <w:t xml:space="preserve">  </w:t>
+      </w:r>
+      <w:r>
+        <w:rPr>
+          <w:rFonts w:ascii="Courier New" w:hAnsi="Courier New" w:cs="Courier New"/>
+          <w:sz w:val="24"/>
+          <w:szCs w:val="24"/>
+          <w:lang w:val="en-US"/>
+        </w:rPr>
+        <w:t xml:space="preserve">(take </w:t>
       </w:r>
       <w:r>
         <w:rPr>
@@ -1972,25 +2021,26 @@
           <w:szCs w:val="24"/>
           <w:lang w:val="en-US"/>
         </w:rPr>
-        <w:t>-1</w:t>
-      </w:r>
-      <w:r>
-        <w:rPr>
-          <w:rFonts w:ascii="Courier New" w:hAnsi="Courier New" w:cs="Courier New"/>
-          <w:sz w:val="24"/>
-          <w:szCs w:val="24"/>
-          <w:lang w:val="en-US"/>
-        </w:rPr>
-        <w:t xml:space="preserve"> </w:t>
-      </w:r>
-      <w:r>
-        <w:rPr>
-          <w:rFonts w:ascii="Courier New" w:hAnsi="Courier New" w:cs="Courier New"/>
-          <w:sz w:val="24"/>
-          <w:szCs w:val="24"/>
-          <w:lang w:val="en-US"/>
-        </w:rPr>
-        <w:t xml:space="preserve">(- n 1)) (nth </w:t>
+        <w:t>-1 (- n 1))</w:t>
+      </w:r>
+      <w:r>
+        <w:rPr>
+          <w:rFonts w:ascii="Courier New" w:hAnsi="Courier New" w:cs="Courier New"/>
+          <w:sz w:val="24"/>
+          <w:szCs w:val="24"/>
+          <w:lang w:val="en-US"/>
+        </w:rPr>
+        <w:br/>
+        <w:t xml:space="preserve">  </w:t>
+      </w:r>
+      <w:r>
+        <w:rPr>
+          <w:rFonts w:ascii="Courier New" w:hAnsi="Courier New" w:cs="Courier New"/>
+          <w:sz w:val="24"/>
+          <w:szCs w:val="24"/>
+          <w:lang w:val="en-US"/>
+        </w:rPr>
+        <w:t xml:space="preserve">(nth </w:t>
       </w:r>
       <w:r>
         <w:rPr>
@@ -2007,250 +2057,18 @@
           <w:szCs w:val="24"/>
           <w:lang w:val="en-US"/>
         </w:rPr>
-        <w:t>-1</w:t>
-      </w:r>
-      <w:r>
-        <w:rPr>
-          <w:rFonts w:ascii="Courier New" w:hAnsi="Courier New" w:cs="Courier New"/>
-          <w:sz w:val="24"/>
-          <w:szCs w:val="24"/>
-          <w:lang w:val="en-US"/>
-        </w:rPr>
-        <w:t xml:space="preserve"> </w:t>
-      </w:r>
-      <w:r>
-        <w:rPr>
-          <w:rFonts w:ascii="Courier New" w:hAnsi="Courier New" w:cs="Courier New"/>
-          <w:sz w:val="24"/>
-          <w:szCs w:val="24"/>
-          <w:lang w:val="en-US"/>
-        </w:rPr>
-        <w:t>n))</w:t>
+        <w:t>-1 n))</w:t>
       </w:r>
     </w:p>
     <w:p>
       <w:pPr>
         <w:pStyle w:val="ListParagraph"/>
         <w:bidi/>
-        <w:jc w:val="both"/>
-        <w:rPr>
-          <w:rFonts w:asciiTheme="minorBidi" w:hAnsiTheme="minorBidi"/>
-          <w:sz w:val="24"/>
-          <w:szCs w:val="24"/>
-          <w:rtl/>
-          <w:lang w:val="en-US"/>
-        </w:rPr>
-      </w:pPr>
-      <w:r>
-        <w:rPr>
-          <w:rFonts w:asciiTheme="minorBidi" w:hAnsiTheme="minorBidi"/>
-          <w:sz w:val="24"/>
-          <w:szCs w:val="24"/>
-          <w:rtl/>
-          <w:lang w:val="en-US"/>
-        </w:rPr>
-        <w:t>וגם:</w:t>
-      </w:r>
-    </w:p>
-    <w:p>
-      <w:pPr>
-        <w:pStyle w:val="ListParagraph"/>
-        <w:bidi/>
-        <w:jc w:val="right"/>
-        <w:rPr>
-          <w:rFonts w:ascii="Courier New" w:hAnsi="Courier New" w:cs="Courier New"/>
-          <w:sz w:val="24"/>
-          <w:szCs w:val="24"/>
-          <w:lang w:val="en-US"/>
-        </w:rPr>
-      </w:pPr>
-      <w:r>
-        <w:rPr>
-          <w:rFonts w:ascii="Courier New" w:hAnsi="Courier New" w:cs="Courier New"/>
-          <w:sz w:val="24"/>
-          <w:szCs w:val="24"/>
-          <w:lang w:val="en-US"/>
-        </w:rPr>
-        <w:t xml:space="preserve">(take </w:t>
-      </w:r>
-      <w:r>
-        <w:rPr>
-          <w:rFonts w:ascii="Courier New" w:hAnsi="Courier New" w:cs="Courier New"/>
-          <w:sz w:val="24"/>
-          <w:szCs w:val="24"/>
-        </w:rPr>
-        <w:t>even-square</w:t>
-      </w:r>
-      <w:r>
-        <w:rPr>
-          <w:rFonts w:ascii="Courier New" w:hAnsi="Courier New" w:cs="Courier New"/>
-          <w:sz w:val="24"/>
-          <w:szCs w:val="24"/>
-          <w:lang w:val="en-US"/>
-        </w:rPr>
-        <w:t>-</w:t>
-      </w:r>
-      <w:r>
-        <w:rPr>
-          <w:rFonts w:ascii="Courier New" w:hAnsi="Courier New" w:cs="Courier New"/>
-          <w:sz w:val="24"/>
-          <w:szCs w:val="24"/>
-          <w:lang w:val="en-US"/>
-        </w:rPr>
-        <w:t>2</w:t>
-      </w:r>
-      <w:r>
-        <w:rPr>
-          <w:rFonts w:ascii="Courier New" w:hAnsi="Courier New" w:cs="Courier New"/>
-          <w:sz w:val="24"/>
-          <w:szCs w:val="24"/>
-          <w:lang w:val="en-US"/>
-        </w:rPr>
-        <w:t xml:space="preserve"> </w:t>
-      </w:r>
-      <w:proofErr w:type="gramStart"/>
-      <w:r>
-        <w:rPr>
-          <w:rFonts w:ascii="Courier New" w:hAnsi="Courier New" w:cs="Courier New"/>
-          <w:sz w:val="24"/>
-          <w:szCs w:val="24"/>
-          <w:lang w:val="en-US"/>
-        </w:rPr>
-        <w:t>n</w:t>
-      </w:r>
-      <w:r>
-        <w:rPr>
-          <w:rFonts w:ascii="Courier New" w:hAnsi="Courier New" w:cs="Courier New"/>
-          <w:sz w:val="24"/>
-          <w:szCs w:val="24"/>
-          <w:lang w:val="en-US"/>
-        </w:rPr>
-        <w:t>)</w:t>
-      </w:r>
-      <w:r>
-        <w:rPr>
-          <w:rFonts w:ascii="Courier New" w:hAnsi="Courier New" w:cs="Courier New"/>
-          <w:sz w:val="24"/>
-          <w:szCs w:val="24"/>
-          <w:lang w:val="en-US"/>
-        </w:rPr>
-        <w:t>=</w:t>
-      </w:r>
-      <w:proofErr w:type="gramEnd"/>
-      <w:r>
-        <w:rPr>
-          <w:rFonts w:ascii="Courier New" w:hAnsi="Courier New" w:cs="Courier New"/>
-          <w:sz w:val="24"/>
-          <w:szCs w:val="24"/>
-          <w:rtl/>
-          <w:lang w:val="en-US"/>
-        </w:rPr>
-        <w:br/>
-      </w:r>
-      <w:r>
-        <w:rPr>
-          <w:rFonts w:ascii="Courier New" w:hAnsi="Courier New" w:cs="Courier New"/>
-          <w:sz w:val="24"/>
-          <w:szCs w:val="24"/>
-          <w:lang w:val="en-US"/>
-        </w:rPr>
-        <w:t xml:space="preserve">(cons (take </w:t>
-      </w:r>
-      <w:r>
-        <w:rPr>
-          <w:rFonts w:ascii="Courier New" w:hAnsi="Courier New" w:cs="Courier New"/>
-          <w:sz w:val="24"/>
-          <w:szCs w:val="24"/>
-        </w:rPr>
-        <w:t>even-square</w:t>
-      </w:r>
-      <w:r>
-        <w:rPr>
-          <w:rFonts w:ascii="Courier New" w:hAnsi="Courier New" w:cs="Courier New"/>
-          <w:sz w:val="24"/>
-          <w:szCs w:val="24"/>
-          <w:lang w:val="en-US"/>
-        </w:rPr>
-        <w:t>-</w:t>
-      </w:r>
-      <w:r>
-        <w:rPr>
-          <w:rFonts w:ascii="Courier New" w:hAnsi="Courier New" w:cs="Courier New"/>
-          <w:sz w:val="24"/>
-          <w:szCs w:val="24"/>
-          <w:lang w:val="en-US"/>
-        </w:rPr>
-        <w:t>2</w:t>
-      </w:r>
-      <w:r>
-        <w:rPr>
-          <w:rFonts w:ascii="Courier New" w:hAnsi="Courier New" w:cs="Courier New"/>
-          <w:sz w:val="24"/>
-          <w:szCs w:val="24"/>
-          <w:lang w:val="en-US"/>
-        </w:rPr>
-        <w:t xml:space="preserve"> (- n 1)) (nth </w:t>
-      </w:r>
-      <w:r>
-        <w:rPr>
-          <w:rFonts w:ascii="Courier New" w:hAnsi="Courier New" w:cs="Courier New"/>
-          <w:sz w:val="24"/>
-          <w:szCs w:val="24"/>
-        </w:rPr>
-        <w:t>even-square</w:t>
-      </w:r>
-      <w:r>
-        <w:rPr>
-          <w:rFonts w:ascii="Courier New" w:hAnsi="Courier New" w:cs="Courier New"/>
-          <w:sz w:val="24"/>
-          <w:szCs w:val="24"/>
-          <w:lang w:val="en-US"/>
-        </w:rPr>
-        <w:t>-</w:t>
-      </w:r>
-      <w:r>
-        <w:rPr>
-          <w:rFonts w:ascii="Courier New" w:hAnsi="Courier New" w:cs="Courier New"/>
-          <w:sz w:val="24"/>
-          <w:szCs w:val="24"/>
-          <w:lang w:val="en-US"/>
-        </w:rPr>
-        <w:t xml:space="preserve">2 </w:t>
-      </w:r>
-      <w:r>
-        <w:rPr>
-          <w:rFonts w:ascii="Courier New" w:hAnsi="Courier New" w:cs="Courier New"/>
-          <w:sz w:val="24"/>
-          <w:szCs w:val="24"/>
-          <w:lang w:val="en-US"/>
-        </w:rPr>
-        <w:t>n))</w:t>
-      </w:r>
-    </w:p>
-    <w:p>
-      <w:pPr>
-        <w:pStyle w:val="ListParagraph"/>
-        <w:bidi/>
-        <w:jc w:val="right"/>
-        <w:rPr>
-          <w:rFonts w:ascii="Courier New" w:hAnsi="Courier New" w:cs="Courier New" w:hint="cs"/>
-          <w:sz w:val="24"/>
-          <w:szCs w:val="24"/>
-          <w:rtl/>
-          <w:lang w:val="en-US"/>
-        </w:rPr>
-      </w:pPr>
-    </w:p>
-    <w:p>
-      <w:pPr>
-        <w:pStyle w:val="ListParagraph"/>
-        <w:bidi/>
-        <w:rPr>
-          <w:rFonts w:asciiTheme="minorBidi" w:hAnsiTheme="minorBidi"/>
-          <w:sz w:val="24"/>
-          <w:szCs w:val="24"/>
-          <w:rtl/>
-          <w:lang w:val="en-US"/>
+        <w:rPr>
+          <w:rFonts w:asciiTheme="minorBidi" w:hAnsiTheme="minorBidi"/>
+          <w:sz w:val="24"/>
+          <w:szCs w:val="24"/>
+          <w:lang/>
         </w:rPr>
       </w:pPr>
       <w:r>
@@ -2261,1272 +2079,17 @@
           <w:rtl/>
           <w:lang w:val="en-US"/>
         </w:rPr>
-        <w:t>מהנחת האינדוקציה נקבל ש:</w:t>
-      </w:r>
-    </w:p>
-    <w:p>
-      <w:pPr>
-        <w:pStyle w:val="ListParagraph"/>
-        <w:bidi/>
-        <w:jc w:val="right"/>
-        <w:rPr>
-          <w:rFonts w:ascii="Courier New" w:hAnsi="Courier New" w:cs="Courier New"/>
-          <w:sz w:val="24"/>
-          <w:szCs w:val="24"/>
-          <w:lang w:val="en-US"/>
-        </w:rPr>
-      </w:pPr>
-      <w:r>
-        <w:rPr>
-          <w:rFonts w:ascii="Courier New" w:hAnsi="Courier New" w:cs="Courier New"/>
-          <w:sz w:val="24"/>
-          <w:szCs w:val="24"/>
-          <w:lang w:val="en-US"/>
-        </w:rPr>
-        <w:t xml:space="preserve">(take </w:t>
-      </w:r>
-      <w:r>
-        <w:rPr>
-          <w:rFonts w:ascii="Courier New" w:hAnsi="Courier New" w:cs="Courier New"/>
-          <w:sz w:val="24"/>
-          <w:szCs w:val="24"/>
-        </w:rPr>
-        <w:t>even-square</w:t>
-      </w:r>
-      <w:r>
-        <w:rPr>
-          <w:rFonts w:ascii="Courier New" w:hAnsi="Courier New" w:cs="Courier New"/>
-          <w:sz w:val="24"/>
-          <w:szCs w:val="24"/>
-          <w:lang w:val="en-US"/>
-        </w:rPr>
-        <w:t>-1 n</w:t>
-      </w:r>
-      <w:r>
-        <w:rPr>
-          <w:rFonts w:ascii="Courier New" w:hAnsi="Courier New" w:cs="Courier New"/>
-          <w:sz w:val="24"/>
-          <w:szCs w:val="24"/>
-          <w:lang w:val="en-US"/>
-        </w:rPr>
-        <w:t>)</w:t>
-      </w:r>
-      <w:r>
-        <w:rPr>
-          <w:rFonts w:ascii="Courier New" w:hAnsi="Courier New" w:cs="Courier New"/>
-          <w:sz w:val="24"/>
-          <w:szCs w:val="24"/>
-          <w:lang w:val="en-US"/>
-        </w:rPr>
-        <w:t>=</w:t>
-      </w:r>
-      <w:r>
-        <w:rPr>
-          <w:rFonts w:ascii="Courier New" w:hAnsi="Courier New" w:cs="Courier New"/>
-          <w:sz w:val="24"/>
-          <w:szCs w:val="24"/>
-          <w:rtl/>
-          <w:lang w:val="en-US"/>
-        </w:rPr>
-        <w:br/>
-      </w:r>
-      <w:r>
-        <w:rPr>
-          <w:rFonts w:ascii="Courier New" w:hAnsi="Courier New" w:cs="Courier New"/>
-          <w:sz w:val="24"/>
-          <w:szCs w:val="24"/>
-          <w:lang w:val="en-US"/>
-        </w:rPr>
-        <w:t>(cons</w:t>
-      </w:r>
-      <w:r>
-        <w:rPr>
-          <w:rFonts w:ascii="Courier New" w:hAnsi="Courier New" w:cs="Courier New"/>
-          <w:sz w:val="24"/>
-          <w:szCs w:val="24"/>
-          <w:lang w:val="en-US"/>
-        </w:rPr>
-        <w:br/>
-        <w:t xml:space="preserve">  </w:t>
-      </w:r>
-      <w:r>
-        <w:rPr>
-          <w:rFonts w:ascii="Courier New" w:hAnsi="Courier New" w:cs="Courier New"/>
-          <w:sz w:val="24"/>
-          <w:szCs w:val="24"/>
-          <w:lang w:val="en-US"/>
-        </w:rPr>
-        <w:t xml:space="preserve">(take </w:t>
-      </w:r>
-      <w:r>
-        <w:rPr>
-          <w:rFonts w:ascii="Courier New" w:hAnsi="Courier New" w:cs="Courier New"/>
-          <w:sz w:val="24"/>
-          <w:szCs w:val="24"/>
-        </w:rPr>
-        <w:t>even-square</w:t>
-      </w:r>
-      <w:r>
-        <w:rPr>
-          <w:rFonts w:ascii="Courier New" w:hAnsi="Courier New" w:cs="Courier New"/>
-          <w:sz w:val="24"/>
-          <w:szCs w:val="24"/>
-          <w:lang w:val="en-US"/>
-        </w:rPr>
-        <w:t>-1 (- n 1))</w:t>
-      </w:r>
-      <w:r>
-        <w:rPr>
-          <w:rFonts w:ascii="Courier New" w:hAnsi="Courier New" w:cs="Courier New"/>
-          <w:sz w:val="24"/>
-          <w:szCs w:val="24"/>
-          <w:lang w:val="en-US"/>
-        </w:rPr>
-        <w:br/>
-        <w:t xml:space="preserve">  </w:t>
-      </w:r>
-      <w:r>
-        <w:rPr>
-          <w:rFonts w:ascii="Courier New" w:hAnsi="Courier New" w:cs="Courier New"/>
-          <w:sz w:val="24"/>
-          <w:szCs w:val="24"/>
-          <w:lang w:val="en-US"/>
-        </w:rPr>
-        <w:t xml:space="preserve">(nth </w:t>
-      </w:r>
-      <w:r>
-        <w:rPr>
-          <w:rFonts w:ascii="Courier New" w:hAnsi="Courier New" w:cs="Courier New"/>
-          <w:sz w:val="24"/>
-          <w:szCs w:val="24"/>
-        </w:rPr>
-        <w:t>even-square</w:t>
-      </w:r>
-      <w:r>
-        <w:rPr>
-          <w:rFonts w:ascii="Courier New" w:hAnsi="Courier New" w:cs="Courier New"/>
-          <w:sz w:val="24"/>
-          <w:szCs w:val="24"/>
-          <w:lang w:val="en-US"/>
-        </w:rPr>
-        <w:t>-1 n))</w:t>
-      </w:r>
-      <w:r>
-        <w:rPr>
-          <w:rFonts w:ascii="Courier New" w:hAnsi="Courier New" w:cs="Courier New"/>
-          <w:sz w:val="24"/>
-          <w:szCs w:val="24"/>
-          <w:lang w:val="en-US"/>
-        </w:rPr>
-        <w:t>=</w:t>
-      </w:r>
-      <w:r>
-        <w:rPr>
-          <w:rFonts w:ascii="Courier New" w:hAnsi="Courier New" w:cs="Courier New"/>
-          <w:sz w:val="24"/>
-          <w:szCs w:val="24"/>
-          <w:lang w:val="en-US"/>
-        </w:rPr>
-        <w:br/>
-        <w:t>(cons</w:t>
-      </w:r>
-      <w:r>
-        <w:rPr>
-          <w:rFonts w:ascii="Courier New" w:hAnsi="Courier New" w:cs="Courier New"/>
-          <w:sz w:val="24"/>
-          <w:szCs w:val="24"/>
-          <w:lang w:val="en-US"/>
-        </w:rPr>
-        <w:br/>
-        <w:t xml:space="preserve">  </w:t>
-      </w:r>
-      <w:r>
-        <w:rPr>
-          <w:rFonts w:ascii="Courier New" w:hAnsi="Courier New" w:cs="Courier New"/>
-          <w:sz w:val="24"/>
-          <w:szCs w:val="24"/>
-          <w:lang w:val="en-US"/>
-        </w:rPr>
-        <w:t xml:space="preserve">(take </w:t>
-      </w:r>
-      <w:r>
-        <w:rPr>
-          <w:rFonts w:ascii="Courier New" w:hAnsi="Courier New" w:cs="Courier New"/>
-          <w:sz w:val="24"/>
-          <w:szCs w:val="24"/>
-        </w:rPr>
-        <w:t>even-square</w:t>
-      </w:r>
-      <w:r>
-        <w:rPr>
-          <w:rFonts w:ascii="Courier New" w:hAnsi="Courier New" w:cs="Courier New"/>
-          <w:sz w:val="24"/>
-          <w:szCs w:val="24"/>
-          <w:lang w:val="en-US"/>
-        </w:rPr>
-        <w:t>-</w:t>
-      </w:r>
-      <w:r>
-        <w:rPr>
-          <w:rFonts w:ascii="Courier New" w:hAnsi="Courier New" w:cs="Courier New"/>
-          <w:sz w:val="24"/>
-          <w:szCs w:val="24"/>
-          <w:lang w:val="en-US"/>
-        </w:rPr>
-        <w:t>2</w:t>
-      </w:r>
-      <w:r>
-        <w:rPr>
-          <w:rFonts w:ascii="Courier New" w:hAnsi="Courier New" w:cs="Courier New"/>
-          <w:sz w:val="24"/>
-          <w:szCs w:val="24"/>
-          <w:lang w:val="en-US"/>
-        </w:rPr>
-        <w:t xml:space="preserve"> (- n 1))</w:t>
-      </w:r>
-      <w:r>
-        <w:rPr>
-          <w:rFonts w:ascii="Courier New" w:hAnsi="Courier New" w:cs="Courier New"/>
-          <w:sz w:val="24"/>
-          <w:szCs w:val="24"/>
-          <w:lang w:val="en-US"/>
-        </w:rPr>
-        <w:br/>
-      </w:r>
-      <w:r>
-        <w:rPr>
-          <w:rFonts w:ascii="Courier New" w:hAnsi="Courier New" w:cs="Courier New"/>
-          <w:sz w:val="24"/>
-          <w:szCs w:val="24"/>
-          <w:lang w:val="en-US"/>
-        </w:rPr>
-        <w:lastRenderedPageBreak/>
-        <w:t xml:space="preserve">  </w:t>
-      </w:r>
-      <w:r>
-        <w:rPr>
-          <w:rFonts w:ascii="Courier New" w:hAnsi="Courier New" w:cs="Courier New"/>
-          <w:sz w:val="24"/>
-          <w:szCs w:val="24"/>
-          <w:lang w:val="en-US"/>
-        </w:rPr>
-        <w:t xml:space="preserve">(nth </w:t>
-      </w:r>
-      <w:r>
-        <w:rPr>
-          <w:rFonts w:ascii="Courier New" w:hAnsi="Courier New" w:cs="Courier New"/>
-          <w:sz w:val="24"/>
-          <w:szCs w:val="24"/>
-        </w:rPr>
-        <w:t>even-square</w:t>
-      </w:r>
-      <w:r>
-        <w:rPr>
-          <w:rFonts w:ascii="Courier New" w:hAnsi="Courier New" w:cs="Courier New"/>
-          <w:sz w:val="24"/>
-          <w:szCs w:val="24"/>
-          <w:lang w:val="en-US"/>
-        </w:rPr>
-        <w:t>-1 n)</w:t>
-      </w:r>
-      <w:r>
-        <w:rPr>
-          <w:rFonts w:ascii="Courier New" w:hAnsi="Courier New" w:cs="Courier New"/>
-          <w:sz w:val="24"/>
-          <w:szCs w:val="24"/>
-          <w:lang w:val="en-US"/>
-        </w:rPr>
-        <w:t>)</w:t>
-      </w:r>
-      <w:r>
-        <w:rPr>
-          <w:rFonts w:ascii="Courier New" w:hAnsi="Courier New" w:cs="Courier New"/>
-          <w:sz w:val="24"/>
-          <w:szCs w:val="24"/>
-          <w:lang w:val="en-US"/>
-        </w:rPr>
-        <w:t>=</w:t>
-      </w:r>
-      <w:r>
-        <w:rPr>
-          <w:rFonts w:ascii="Courier New" w:hAnsi="Courier New" w:cs="Courier New"/>
-          <w:sz w:val="24"/>
-          <w:szCs w:val="24"/>
-          <w:lang w:val="en-US"/>
-        </w:rPr>
-        <w:br/>
-        <w:t>(take even-square-2</w:t>
-      </w:r>
-      <w:r>
-        <w:rPr>
-          <w:rFonts w:ascii="Courier New" w:hAnsi="Courier New" w:cs="Courier New"/>
-          <w:sz w:val="24"/>
-          <w:szCs w:val="24"/>
-          <w:lang w:val="en-US"/>
-        </w:rPr>
-        <w:t xml:space="preserve"> n)</w:t>
-      </w:r>
-    </w:p>
-    <w:p>
-      <w:pPr>
-        <w:pStyle w:val="ListParagraph"/>
-        <w:bidi/>
-        <w:rPr>
-          <w:rFonts w:asciiTheme="minorBidi" w:eastAsiaTheme="minorEastAsia" w:hAnsiTheme="minorBidi"/>
-          <w:sz w:val="24"/>
-          <w:szCs w:val="24"/>
-          <w:lang w:val="en-US"/>
-        </w:rPr>
-      </w:pPr>
+        <w:t>מהנחת האינדוקציה</w:t>
+      </w:r>
       <w:r>
         <w:rPr>
           <w:rFonts w:asciiTheme="minorBidi" w:hAnsiTheme="minorBidi" w:hint="cs"/>
           <w:sz w:val="24"/>
           <w:szCs w:val="24"/>
-          <w:u w:val="single"/>
-          <w:rtl/>
-          <w:lang w:val="en-US"/>
-        </w:rPr>
-        <w:t>טענת עזר 1:</w:t>
-      </w:r>
-      <w:r>
-        <w:rPr>
-          <w:rFonts w:asciiTheme="minorBidi" w:hAnsiTheme="minorBidi" w:hint="cs"/>
-          <w:sz w:val="24"/>
-          <w:szCs w:val="24"/>
-          <w:rtl/>
-          <w:lang w:val="en-US"/>
-        </w:rPr>
-        <w:t xml:space="preserve"> לכל </w:t>
-      </w:r>
-      <m:oMath>
-        <m:r>
-          <w:rPr>
-            <w:rFonts w:ascii="Cambria Math" w:hAnsi="Cambria Math"/>
-            <w:sz w:val="24"/>
-            <w:szCs w:val="24"/>
-            <w:lang w:val="en-US"/>
-          </w:rPr>
-          <m:t>n∈</m:t>
-        </m:r>
-        <m:r>
-          <m:rPr>
-            <m:scr m:val="double-struck"/>
-          </m:rPr>
-          <w:rPr>
-            <w:rFonts w:ascii="Cambria Math" w:hAnsi="Cambria Math"/>
-            <w:sz w:val="24"/>
-            <w:szCs w:val="24"/>
-            <w:lang w:val="en-US"/>
-          </w:rPr>
-          <m:t>N</m:t>
-        </m:r>
-      </m:oMath>
-      <w:r>
-        <w:rPr>
-          <w:rFonts w:asciiTheme="minorBidi" w:eastAsiaTheme="minorEastAsia" w:hAnsiTheme="minorBidi" w:hint="cs"/>
-          <w:sz w:val="24"/>
-          <w:szCs w:val="24"/>
-          <w:rtl/>
-          <w:lang w:val="en-US"/>
-        </w:rPr>
-        <w:t xml:space="preserve"> מתקיים</w:t>
-      </w:r>
-    </w:p>
-    <w:p>
-      <w:pPr>
-        <w:pStyle w:val="ListParagraph"/>
-        <w:bidi/>
-        <w:jc w:val="right"/>
-        <w:rPr>
-          <w:rFonts w:ascii="Courier New" w:eastAsiaTheme="minorEastAsia" w:hAnsi="Courier New" w:cs="Courier New"/>
-          <w:sz w:val="24"/>
-          <w:szCs w:val="24"/>
-          <w:lang w:val="en-US"/>
-        </w:rPr>
-      </w:pPr>
-      <w:r>
-        <w:rPr>
-          <w:rFonts w:ascii="Courier New" w:hAnsi="Courier New" w:cs="Courier New"/>
-          <w:sz w:val="24"/>
-          <w:szCs w:val="24"/>
-          <w:lang w:val="en-US"/>
-        </w:rPr>
-        <w:t>(nth even-square-1 n)=</w:t>
-      </w:r>
-      <w:r>
-        <w:rPr>
-          <w:rFonts w:ascii="Courier New" w:hAnsi="Courier New" w:cs="Courier New"/>
-          <w:sz w:val="24"/>
-          <w:szCs w:val="24"/>
-          <w:lang w:val="en-US"/>
-        </w:rPr>
-        <w:t>'(</w:t>
-      </w:r>
-      <m:oMath>
-        <m:sSup>
-          <m:sSupPr>
-            <m:ctrlPr>
-              <w:rPr>
-                <w:rFonts w:ascii="Cambria Math" w:hAnsi="Cambria Math" w:cs="Courier New"/>
-                <w:i/>
-                <w:sz w:val="24"/>
-                <w:szCs w:val="24"/>
-                <w:lang w:val="en-US"/>
-              </w:rPr>
-            </m:ctrlPr>
-          </m:sSupPr>
-          <m:e>
-            <m:r>
-              <w:rPr>
-                <w:rFonts w:ascii="Cambria Math" w:hAnsi="Cambria Math" w:cs="Courier New"/>
-                <w:sz w:val="24"/>
-                <w:szCs w:val="24"/>
-                <w:lang w:val="en-US"/>
-              </w:rPr>
-              <m:t>n</m:t>
-            </m:r>
-          </m:e>
-          <m:sup>
-            <m:r>
-              <w:rPr>
-                <w:rFonts w:ascii="Cambria Math" w:hAnsi="Cambria Math" w:cs="Courier New"/>
-                <w:sz w:val="24"/>
-                <w:szCs w:val="24"/>
-                <w:lang w:val="en-US"/>
-              </w:rPr>
-              <m:t>2</m:t>
-            </m:r>
-          </m:sup>
-        </m:sSup>
-      </m:oMath>
-      <w:r>
-        <w:rPr>
-          <w:rFonts w:ascii="Courier New" w:eastAsiaTheme="minorEastAsia" w:hAnsi="Courier New" w:cs="Courier New"/>
-          <w:sz w:val="24"/>
-          <w:szCs w:val="24"/>
-          <w:lang w:val="en-US"/>
-        </w:rPr>
-        <w:t xml:space="preserve"> .</w:t>
-      </w:r>
-      <w:r>
-        <w:rPr>
-          <w:rFonts w:ascii="Courier New" w:eastAsiaTheme="minorEastAsia" w:hAnsi="Courier New" w:cs="Courier New"/>
-          <w:sz w:val="24"/>
-          <w:szCs w:val="24"/>
-          <w:lang w:val="en-US"/>
-        </w:rPr>
-        <w:br/>
-        <w:t>(lambda () (</w:t>
-      </w:r>
-      <w:proofErr w:type="spellStart"/>
-      <w:r>
-        <w:rPr>
-          <w:rFonts w:ascii="Courier New" w:eastAsiaTheme="minorEastAsia" w:hAnsi="Courier New" w:cs="Courier New"/>
-          <w:sz w:val="24"/>
-          <w:szCs w:val="24"/>
-          <w:lang w:val="en-US"/>
-        </w:rPr>
-        <w:t>lzl</w:t>
-      </w:r>
-      <w:proofErr w:type="spellEnd"/>
-      <w:r>
-        <w:rPr>
-          <w:rFonts w:ascii="Courier New" w:eastAsiaTheme="minorEastAsia" w:hAnsi="Courier New" w:cs="Courier New"/>
-          <w:sz w:val="24"/>
-          <w:szCs w:val="24"/>
-          <w:lang w:val="en-US"/>
-        </w:rPr>
-        <w:t>-filter</w:t>
-      </w:r>
-      <w:r>
-        <w:rPr>
-          <w:rFonts w:ascii="Courier New" w:eastAsiaTheme="minorEastAsia" w:hAnsi="Courier New" w:cs="Courier New"/>
-          <w:sz w:val="24"/>
-          <w:szCs w:val="24"/>
-          <w:lang w:val="en-US"/>
-        </w:rPr>
-        <w:br/>
-        <w:t xml:space="preserve">  (lambda (x) (= (modulo x 2) 0))</w:t>
-      </w:r>
-      <w:r>
-        <w:rPr>
-          <w:rFonts w:ascii="Courier New" w:eastAsiaTheme="minorEastAsia" w:hAnsi="Courier New" w:cs="Courier New"/>
-          <w:sz w:val="24"/>
-          <w:szCs w:val="24"/>
-          <w:lang w:val="en-US"/>
-        </w:rPr>
-        <w:br/>
-        <w:t xml:space="preserve">  (tail </w:t>
-      </w:r>
-      <w:r>
-        <w:rPr>
-          <w:rFonts w:ascii="Courier New" w:hAnsi="Courier New" w:cs="Courier New"/>
-          <w:sz w:val="24"/>
-          <w:szCs w:val="24"/>
-          <w:lang w:val="en-US"/>
-        </w:rPr>
-        <w:t>'</w:t>
-      </w:r>
-      <w:r>
-        <w:rPr>
-          <w:rFonts w:ascii="Courier New" w:hAnsi="Courier New" w:cs="Courier New"/>
-          <w:sz w:val="24"/>
-          <w:szCs w:val="24"/>
-          <w:lang/>
-        </w:rPr>
-        <w:t>(</w:t>
-      </w:r>
-      <m:oMath>
-        <m:sSup>
-          <m:sSupPr>
-            <m:ctrlPr>
-              <w:rPr>
-                <w:rFonts w:ascii="Cambria Math" w:hAnsi="Cambria Math" w:cs="Courier New"/>
-                <w:i/>
-                <w:sz w:val="24"/>
-                <w:szCs w:val="24"/>
-                <w:lang/>
-              </w:rPr>
-            </m:ctrlPr>
-          </m:sSupPr>
-          <m:e>
-            <m:r>
-              <w:rPr>
-                <w:rFonts w:ascii="Cambria Math" w:hAnsi="Cambria Math" w:cs="Courier New"/>
-                <w:sz w:val="24"/>
-                <w:szCs w:val="24"/>
-                <w:lang/>
-              </w:rPr>
-              <m:t>n</m:t>
-            </m:r>
-          </m:e>
-          <m:sup>
-            <m:r>
-              <w:rPr>
-                <w:rFonts w:ascii="Cambria Math" w:hAnsi="Cambria Math" w:cs="Courier New"/>
-                <w:sz w:val="24"/>
-                <w:szCs w:val="24"/>
-                <w:lang/>
-              </w:rPr>
-              <m:t>2</m:t>
-            </m:r>
-          </m:sup>
-        </m:sSup>
-      </m:oMath>
-      <w:r>
-        <w:rPr>
-          <w:rFonts w:ascii="Courier New" w:eastAsiaTheme="minorEastAsia" w:hAnsi="Courier New" w:cs="Courier New"/>
-          <w:sz w:val="24"/>
-          <w:szCs w:val="24"/>
-          <w:lang w:val="en-US"/>
-        </w:rPr>
-        <w:t xml:space="preserve"> .</w:t>
-      </w:r>
-      <w:r>
-        <w:rPr>
-          <w:rFonts w:ascii="Courier New" w:eastAsiaTheme="minorEastAsia" w:hAnsi="Courier New" w:cs="Courier New"/>
-          <w:sz w:val="24"/>
-          <w:szCs w:val="24"/>
-          <w:lang w:val="en-US"/>
-        </w:rPr>
-        <w:br/>
-        <w:t xml:space="preserve">  </w:t>
-      </w:r>
-      <w:r>
-        <w:rPr>
-          <w:rFonts w:ascii="Courier New" w:eastAsiaTheme="minorEastAsia" w:hAnsi="Courier New" w:cs="Courier New"/>
-          <w:sz w:val="24"/>
-          <w:szCs w:val="24"/>
-          <w:lang w:val="en-US"/>
-        </w:rPr>
-        <w:t xml:space="preserve">  </w:t>
-      </w:r>
-      <w:r>
-        <w:rPr>
-          <w:rFonts w:ascii="Courier New" w:eastAsiaTheme="minorEastAsia" w:hAnsi="Courier New" w:cs="Courier New"/>
-          <w:sz w:val="24"/>
-          <w:szCs w:val="24"/>
-          <w:lang w:val="en-US"/>
-        </w:rPr>
-        <w:t>(lambda ()</w:t>
-      </w:r>
-      <w:r>
-        <w:rPr>
-          <w:rFonts w:ascii="Courier New" w:eastAsiaTheme="minorEastAsia" w:hAnsi="Courier New" w:cs="Courier New"/>
-          <w:sz w:val="24"/>
-          <w:szCs w:val="24"/>
-          <w:lang w:val="en-US"/>
-        </w:rPr>
-        <w:br/>
-        <w:t xml:space="preserve">    </w:t>
-      </w:r>
-      <w:r>
-        <w:rPr>
-          <w:rFonts w:ascii="Courier New" w:eastAsiaTheme="minorEastAsia" w:hAnsi="Courier New" w:cs="Courier New"/>
-          <w:sz w:val="24"/>
-          <w:szCs w:val="24"/>
-          <w:lang w:val="en-US"/>
-        </w:rPr>
-        <w:t xml:space="preserve">  </w:t>
-      </w:r>
-      <w:r>
-        <w:rPr>
-          <w:rFonts w:ascii="Courier New" w:eastAsiaTheme="minorEastAsia" w:hAnsi="Courier New" w:cs="Courier New"/>
-          <w:sz w:val="24"/>
-          <w:szCs w:val="24"/>
-          <w:lang w:val="en-US"/>
-        </w:rPr>
-        <w:t>(</w:t>
-      </w:r>
-      <w:proofErr w:type="spellStart"/>
-      <w:r>
-        <w:rPr>
-          <w:rFonts w:ascii="Courier New" w:eastAsiaTheme="minorEastAsia" w:hAnsi="Courier New" w:cs="Courier New"/>
-          <w:sz w:val="24"/>
-          <w:szCs w:val="24"/>
-          <w:lang w:val="en-US"/>
-        </w:rPr>
-        <w:t>lzl</w:t>
-      </w:r>
-      <w:proofErr w:type="spellEnd"/>
-      <w:r>
-        <w:rPr>
-          <w:rFonts w:ascii="Courier New" w:eastAsiaTheme="minorEastAsia" w:hAnsi="Courier New" w:cs="Courier New"/>
-          <w:sz w:val="24"/>
-          <w:szCs w:val="24"/>
-          <w:lang w:val="en-US"/>
-        </w:rPr>
-        <w:t>-map</w:t>
-      </w:r>
-    </w:p>
-    <w:p>
-      <w:pPr>
-        <w:pStyle w:val="ListParagraph"/>
-        <w:bidi/>
-        <w:jc w:val="right"/>
-        <w:rPr>
-          <w:rFonts w:ascii="Courier New" w:eastAsiaTheme="minorEastAsia" w:hAnsi="Courier New" w:cs="Courier New"/>
-          <w:sz w:val="24"/>
-          <w:szCs w:val="24"/>
-          <w:lang w:val="en-US"/>
-        </w:rPr>
-      </w:pPr>
-      <w:r>
-        <w:rPr>
-          <w:rFonts w:ascii="Courier New" w:eastAsiaTheme="minorEastAsia" w:hAnsi="Courier New" w:cs="Courier New"/>
-          <w:sz w:val="24"/>
-          <w:szCs w:val="24"/>
-          <w:lang w:val="en-US"/>
-        </w:rPr>
-        <w:t xml:space="preserve">      </w:t>
-      </w:r>
-      <w:r>
-        <w:rPr>
-          <w:rFonts w:ascii="Courier New" w:eastAsiaTheme="minorEastAsia" w:hAnsi="Courier New" w:cs="Courier New"/>
-          <w:sz w:val="24"/>
-          <w:szCs w:val="24"/>
-          <w:lang w:val="en-US"/>
-        </w:rPr>
-        <w:t xml:space="preserve">  </w:t>
-      </w:r>
-      <w:r>
-        <w:rPr>
-          <w:rFonts w:ascii="Courier New" w:eastAsiaTheme="minorEastAsia" w:hAnsi="Courier New" w:cs="Courier New"/>
-          <w:sz w:val="24"/>
-          <w:szCs w:val="24"/>
-          <w:lang w:val="en-US"/>
-        </w:rPr>
-        <w:t>(lambda (x) (* x x))</w:t>
-      </w:r>
-    </w:p>
-    <w:p>
-      <w:pPr>
-        <w:pStyle w:val="ListParagraph"/>
-        <w:bidi/>
-        <w:jc w:val="right"/>
-        <w:rPr>
-          <w:rFonts w:ascii="Courier New" w:eastAsiaTheme="minorEastAsia" w:hAnsi="Courier New" w:cs="Courier New"/>
-          <w:sz w:val="24"/>
-          <w:szCs w:val="24"/>
-          <w:lang w:val="en-US"/>
-        </w:rPr>
-      </w:pPr>
-      <w:r>
-        <w:rPr>
-          <w:rFonts w:ascii="Courier New" w:eastAsiaTheme="minorEastAsia" w:hAnsi="Courier New" w:cs="Courier New"/>
-          <w:sz w:val="24"/>
-          <w:szCs w:val="24"/>
-          <w:lang w:val="en-US"/>
-        </w:rPr>
-        <w:t xml:space="preserve">      </w:t>
-      </w:r>
-      <w:r>
-        <w:rPr>
-          <w:rFonts w:ascii="Courier New" w:eastAsiaTheme="minorEastAsia" w:hAnsi="Courier New" w:cs="Courier New"/>
-          <w:sz w:val="24"/>
-          <w:szCs w:val="24"/>
-          <w:lang w:val="en-US"/>
-        </w:rPr>
-        <w:t xml:space="preserve">  </w:t>
-      </w:r>
-      <w:r>
-        <w:rPr>
-          <w:rFonts w:ascii="Courier New" w:eastAsiaTheme="minorEastAsia" w:hAnsi="Courier New" w:cs="Courier New"/>
-          <w:sz w:val="24"/>
-          <w:szCs w:val="24"/>
-          <w:lang w:val="en-US"/>
-        </w:rPr>
-        <w:t>(tail</w:t>
-      </w:r>
-      <w:r>
-        <w:rPr>
-          <w:rFonts w:ascii="Courier New" w:hAnsi="Courier New" w:cs="Courier New"/>
-          <w:sz w:val="24"/>
-          <w:szCs w:val="24"/>
-          <w:lang w:val="en-US"/>
-        </w:rPr>
-        <w:t xml:space="preserve"> '(</w:t>
-      </w:r>
-      <m:oMath>
-        <m:r>
-          <w:rPr>
-            <w:rFonts w:ascii="Cambria Math" w:hAnsi="Cambria Math" w:cs="Courier New"/>
-            <w:sz w:val="24"/>
-            <w:szCs w:val="24"/>
-            <w:lang w:val="en-US"/>
-          </w:rPr>
-          <m:t>n</m:t>
-        </m:r>
-      </m:oMath>
-      <w:r>
-        <w:rPr>
-          <w:rFonts w:ascii="Courier New" w:hAnsi="Courier New" w:cs="Courier New"/>
-          <w:sz w:val="24"/>
-          <w:szCs w:val="24"/>
-          <w:lang w:val="en-US"/>
-        </w:rPr>
-        <w:t xml:space="preserve"> . (lambda () (integers-from (+ n 1)))))</w:t>
-      </w:r>
-      <w:r>
-        <w:rPr>
-          <w:rFonts w:ascii="Courier New" w:hAnsi="Courier New" w:cs="Courier New"/>
-          <w:sz w:val="24"/>
-          <w:szCs w:val="24"/>
-          <w:lang w:val="en-US"/>
-        </w:rPr>
-        <w:t>))</w:t>
-      </w:r>
-      <w:r>
-        <w:rPr>
-          <w:rFonts w:ascii="Courier New" w:hAnsi="Courier New" w:cs="Courier New"/>
-          <w:sz w:val="24"/>
-          <w:szCs w:val="24"/>
-          <w:lang w:val="en-US"/>
-        </w:rPr>
-        <w:br/>
-        <w:t xml:space="preserve">  </w:t>
-      </w:r>
-      <w:proofErr w:type="gramStart"/>
-      <w:r>
-        <w:rPr>
-          <w:rFonts w:ascii="Courier New" w:hAnsi="Courier New" w:cs="Courier New"/>
-          <w:sz w:val="24"/>
-          <w:szCs w:val="24"/>
-          <w:lang w:val="en-US"/>
-        </w:rPr>
-        <w:t xml:space="preserve">  </w:t>
-      </w:r>
-      <w:r>
-        <w:rPr>
-          <w:rFonts w:ascii="Courier New" w:hAnsi="Courier New" w:cs="Courier New"/>
-          <w:sz w:val="24"/>
-          <w:szCs w:val="24"/>
-          <w:lang w:val="en-US"/>
-        </w:rPr>
-        <w:t>)</w:t>
-      </w:r>
-      <w:proofErr w:type="gramEnd"/>
-      <w:r>
-        <w:rPr>
-          <w:rFonts w:ascii="Courier New" w:eastAsiaTheme="minorEastAsia" w:hAnsi="Courier New" w:cs="Courier New"/>
-          <w:sz w:val="24"/>
-          <w:szCs w:val="24"/>
-          <w:lang w:val="en-US"/>
-        </w:rPr>
-        <w:t>)</w:t>
-      </w:r>
-    </w:p>
-    <w:p>
-      <w:pPr>
-        <w:pStyle w:val="ListParagraph"/>
-        <w:bidi/>
-        <w:jc w:val="right"/>
-        <w:rPr>
-          <w:rFonts w:ascii="Courier New" w:hAnsi="Courier New" w:cs="Courier New"/>
-          <w:sz w:val="24"/>
-          <w:szCs w:val="24"/>
-          <w:lang w:val="en-US"/>
-        </w:rPr>
-      </w:pPr>
-      <w:r>
-        <w:rPr>
-          <w:rFonts w:ascii="Courier New" w:eastAsiaTheme="minorEastAsia" w:hAnsi="Courier New" w:cs="Courier New"/>
-          <w:sz w:val="24"/>
-          <w:szCs w:val="24"/>
-          <w:lang w:val="en-US"/>
-        </w:rPr>
-        <w:br/>
-      </w:r>
-      <w:r>
-        <w:rPr>
-          <w:rFonts w:ascii="Courier New" w:eastAsiaTheme="minorEastAsia" w:hAnsi="Courier New" w:cs="Courier New"/>
-          <w:sz w:val="24"/>
-          <w:szCs w:val="24"/>
-          <w:lang w:val="en-US"/>
-        </w:rPr>
-        <w:t>(lambda () (integers-from (+ n 1)))</w:t>
-      </w:r>
-    </w:p>
-    <w:p>
-      <w:pPr>
-        <w:pStyle w:val="ListParagraph"/>
-        <w:bidi/>
-        <w:jc w:val="right"/>
-        <w:rPr>
-          <w:rFonts w:ascii="Courier New" w:eastAsiaTheme="minorEastAsia" w:hAnsi="Courier New" w:cs="Courier New"/>
-          <w:sz w:val="24"/>
-          <w:szCs w:val="24"/>
-          <w:lang w:val="en-US"/>
-        </w:rPr>
-      </w:pPr>
-      <w:r>
-        <w:rPr>
-          <w:rFonts w:ascii="Courier New" w:hAnsi="Courier New" w:cs="Courier New"/>
-          <w:sz w:val="24"/>
-          <w:szCs w:val="24"/>
-          <w:lang w:val="en-US"/>
-        </w:rPr>
-        <w:t xml:space="preserve">(nth even-square-1 </w:t>
-      </w:r>
-      <w:proofErr w:type="gramStart"/>
-      <w:r>
-        <w:rPr>
-          <w:rFonts w:ascii="Courier New" w:hAnsi="Courier New" w:cs="Courier New"/>
-          <w:sz w:val="24"/>
-          <w:szCs w:val="24"/>
-          <w:lang w:val="en-US"/>
-        </w:rPr>
-        <w:t>n)=</w:t>
-      </w:r>
-      <w:proofErr w:type="gramEnd"/>
-      <w:r>
-        <w:rPr>
-          <w:rFonts w:ascii="Courier New" w:hAnsi="Courier New" w:cs="Courier New"/>
-          <w:sz w:val="24"/>
-          <w:szCs w:val="24"/>
-          <w:lang/>
-        </w:rPr>
-        <w:t>(</w:t>
-      </w:r>
-      <m:oMath>
-        <m:r>
-          <w:rPr>
-            <w:rFonts w:ascii="Cambria Math" w:hAnsi="Cambria Math" w:cs="Courier New"/>
-            <w:sz w:val="24"/>
-            <w:szCs w:val="24"/>
-            <w:lang/>
-          </w:rPr>
-          <m:t>4</m:t>
-        </m:r>
-        <m:sSup>
-          <m:sSupPr>
-            <m:ctrlPr>
-              <w:rPr>
-                <w:rFonts w:ascii="Cambria Math" w:hAnsi="Cambria Math" w:cs="Courier New"/>
-                <w:i/>
-                <w:sz w:val="24"/>
-                <w:szCs w:val="24"/>
-                <w:lang/>
-              </w:rPr>
-            </m:ctrlPr>
-          </m:sSupPr>
-          <m:e>
-            <m:r>
-              <w:rPr>
-                <w:rFonts w:ascii="Cambria Math" w:hAnsi="Cambria Math" w:cs="Courier New"/>
-                <w:sz w:val="24"/>
-                <w:szCs w:val="24"/>
-                <w:lang/>
-              </w:rPr>
-              <m:t>n</m:t>
-            </m:r>
-          </m:e>
-          <m:sup>
-            <m:r>
-              <w:rPr>
-                <w:rFonts w:ascii="Cambria Math" w:hAnsi="Cambria Math" w:cs="Courier New"/>
-                <w:sz w:val="24"/>
-                <w:szCs w:val="24"/>
-                <w:lang/>
-              </w:rPr>
-              <m:t>2</m:t>
-            </m:r>
-          </m:sup>
-        </m:sSup>
-      </m:oMath>
-      <w:r>
-        <w:rPr>
-          <w:rFonts w:ascii="Courier New" w:eastAsiaTheme="minorEastAsia" w:hAnsi="Courier New" w:cs="Courier New"/>
-          <w:sz w:val="24"/>
-          <w:szCs w:val="24"/>
-          <w:lang w:val="en-US"/>
-        </w:rPr>
-        <w:t xml:space="preserve"> .</w:t>
-      </w:r>
-      <w:r>
-        <w:rPr>
-          <w:rFonts w:ascii="Courier New" w:eastAsiaTheme="minorEastAsia" w:hAnsi="Courier New" w:cs="Courier New"/>
-          <w:sz w:val="24"/>
-          <w:szCs w:val="24"/>
-          <w:lang w:val="en-US"/>
-        </w:rPr>
-        <w:br/>
-      </w:r>
-      <w:r>
-        <w:rPr>
-          <w:rFonts w:ascii="Courier New" w:eastAsiaTheme="minorEastAsia" w:hAnsi="Courier New" w:cs="Courier New"/>
-          <w:sz w:val="24"/>
-          <w:szCs w:val="24"/>
-          <w:lang w:val="en-US"/>
-        </w:rPr>
-        <w:t xml:space="preserve">  </w:t>
-      </w:r>
-      <w:r>
-        <w:rPr>
-          <w:rFonts w:ascii="Courier New" w:eastAsiaTheme="minorEastAsia" w:hAnsi="Courier New" w:cs="Courier New"/>
-          <w:sz w:val="24"/>
-          <w:szCs w:val="24"/>
-          <w:lang w:val="en-US"/>
-        </w:rPr>
-        <w:t>(lambda ()</w:t>
-      </w:r>
-      <w:r>
-        <w:rPr>
-          <w:rFonts w:ascii="Courier New" w:eastAsiaTheme="minorEastAsia" w:hAnsi="Courier New" w:cs="Courier New"/>
-          <w:sz w:val="24"/>
-          <w:szCs w:val="24"/>
-          <w:lang w:val="en-US"/>
-        </w:rPr>
-        <w:t xml:space="preserve"> (</w:t>
-      </w:r>
-    </w:p>
-    <w:p>
-      <w:pPr>
-        <w:pStyle w:val="ListParagraph"/>
-        <w:bidi/>
-        <w:jc w:val="right"/>
-        <w:rPr>
-          <w:rFonts w:ascii="Courier New" w:eastAsiaTheme="minorEastAsia" w:hAnsi="Courier New" w:cs="Courier New"/>
-          <w:sz w:val="24"/>
-          <w:szCs w:val="24"/>
-          <w:lang w:val="en-US"/>
-        </w:rPr>
-      </w:pPr>
-      <w:r>
-        <w:rPr>
-          <w:rFonts w:ascii="Courier New" w:eastAsiaTheme="minorEastAsia" w:hAnsi="Courier New" w:cs="Courier New"/>
-          <w:sz w:val="24"/>
-          <w:szCs w:val="24"/>
-          <w:lang w:val="en-US"/>
-        </w:rPr>
-        <w:t xml:space="preserve">    (</w:t>
-      </w:r>
-      <w:proofErr w:type="spellStart"/>
-      <w:r>
-        <w:rPr>
-          <w:rFonts w:ascii="Courier New" w:eastAsiaTheme="minorEastAsia" w:hAnsi="Courier New" w:cs="Courier New"/>
-          <w:sz w:val="24"/>
-          <w:szCs w:val="24"/>
-          <w:lang w:val="en-US"/>
-        </w:rPr>
-        <w:t>lzl</w:t>
-      </w:r>
-      <w:proofErr w:type="spellEnd"/>
-      <w:r>
-        <w:rPr>
-          <w:rFonts w:ascii="Courier New" w:eastAsiaTheme="minorEastAsia" w:hAnsi="Courier New" w:cs="Courier New"/>
-          <w:sz w:val="24"/>
-          <w:szCs w:val="24"/>
-          <w:lang w:val="en-US"/>
-        </w:rPr>
-        <w:t>-filter</w:t>
-      </w:r>
-      <w:r>
-        <w:rPr>
-          <w:rFonts w:ascii="Courier New" w:eastAsiaTheme="minorEastAsia" w:hAnsi="Courier New" w:cs="Courier New"/>
-          <w:sz w:val="24"/>
-          <w:szCs w:val="24"/>
-          <w:lang w:val="en-US"/>
-        </w:rPr>
-        <w:br/>
-        <w:t xml:space="preserve">   </w:t>
-      </w:r>
-      <w:proofErr w:type="gramStart"/>
-      <w:r>
-        <w:rPr>
-          <w:rFonts w:ascii="Courier New" w:eastAsiaTheme="minorEastAsia" w:hAnsi="Courier New" w:cs="Courier New"/>
-          <w:sz w:val="24"/>
-          <w:szCs w:val="24"/>
-          <w:lang w:val="en-US"/>
-        </w:rPr>
-        <w:t xml:space="preserve">   </w:t>
-      </w:r>
-      <w:r>
-        <w:rPr>
-          <w:rFonts w:ascii="Courier New" w:eastAsiaTheme="minorEastAsia" w:hAnsi="Courier New" w:cs="Courier New"/>
-          <w:sz w:val="24"/>
-          <w:szCs w:val="24"/>
-          <w:lang w:val="en-US"/>
-        </w:rPr>
-        <w:t>(</w:t>
-      </w:r>
-      <w:proofErr w:type="gramEnd"/>
-      <w:r>
-        <w:rPr>
-          <w:rFonts w:ascii="Courier New" w:eastAsiaTheme="minorEastAsia" w:hAnsi="Courier New" w:cs="Courier New"/>
-          <w:sz w:val="24"/>
-          <w:szCs w:val="24"/>
-          <w:lang w:val="en-US"/>
-        </w:rPr>
-        <w:t>lambda (x) (= (modulo x 2) 0)</w:t>
-      </w:r>
-    </w:p>
-    <w:p>
-      <w:pPr>
-        <w:pStyle w:val="ListParagraph"/>
-        <w:bidi/>
-        <w:jc w:val="right"/>
-        <w:rPr>
-          <w:rFonts w:asciiTheme="minorBidi" w:hAnsiTheme="minorBidi"/>
-          <w:sz w:val="24"/>
-          <w:szCs w:val="24"/>
-          <w:u w:val="single"/>
-          <w:lang w:val="en-US"/>
-        </w:rPr>
-      </w:pPr>
-      <w:r>
-        <w:rPr>
-          <w:rFonts w:ascii="Courier New" w:eastAsiaTheme="minorEastAsia" w:hAnsi="Courier New" w:cs="Courier New"/>
-          <w:sz w:val="24"/>
-          <w:szCs w:val="24"/>
-          <w:lang w:val="en-US"/>
-        </w:rPr>
-        <w:t xml:space="preserve">      (tail (lambda (x) </w:t>
-      </w:r>
-    </w:p>
-    <w:p>
-      <w:pPr>
-        <w:pStyle w:val="ListParagraph"/>
-        <w:bidi/>
-        <w:rPr>
-          <w:rFonts w:asciiTheme="minorBidi" w:eastAsiaTheme="minorEastAsia" w:hAnsiTheme="minorBidi"/>
-          <w:sz w:val="24"/>
-          <w:szCs w:val="24"/>
-          <w:lang w:val="en-US"/>
-        </w:rPr>
-      </w:pPr>
-      <w:r>
-        <w:rPr>
-          <w:rFonts w:asciiTheme="minorBidi" w:hAnsiTheme="minorBidi" w:hint="cs"/>
-          <w:sz w:val="24"/>
-          <w:szCs w:val="24"/>
-          <w:u w:val="single"/>
-          <w:rtl/>
-          <w:lang w:val="en-US"/>
-        </w:rPr>
-        <w:t>טענת עזר:</w:t>
-      </w:r>
-      <w:r>
-        <w:rPr>
-          <w:rFonts w:asciiTheme="minorBidi" w:hAnsiTheme="minorBidi" w:hint="cs"/>
-          <w:sz w:val="24"/>
-          <w:szCs w:val="24"/>
-          <w:rtl/>
-          <w:lang w:val="en-US"/>
-        </w:rPr>
-        <w:t xml:space="preserve"> לכל </w:t>
-      </w:r>
-      <m:oMath>
-        <m:r>
-          <w:rPr>
-            <w:rFonts w:ascii="Cambria Math" w:hAnsi="Cambria Math"/>
-            <w:sz w:val="24"/>
-            <w:szCs w:val="24"/>
-            <w:lang w:val="en-US"/>
-          </w:rPr>
-          <m:t>n∈</m:t>
-        </m:r>
-        <m:r>
-          <m:rPr>
-            <m:scr m:val="double-struck"/>
-          </m:rPr>
-          <w:rPr>
-            <w:rFonts w:ascii="Cambria Math" w:hAnsi="Cambria Math"/>
-            <w:sz w:val="24"/>
-            <w:szCs w:val="24"/>
-            <w:lang w:val="en-US"/>
-          </w:rPr>
-          <m:t>N</m:t>
-        </m:r>
-      </m:oMath>
-      <w:r>
-        <w:rPr>
-          <w:rFonts w:asciiTheme="minorBidi" w:eastAsiaTheme="minorEastAsia" w:hAnsiTheme="minorBidi" w:hint="cs"/>
-          <w:sz w:val="24"/>
-          <w:szCs w:val="24"/>
-          <w:rtl/>
-          <w:lang w:val="en-US"/>
-        </w:rPr>
-        <w:t xml:space="preserve"> מתקיים</w:t>
-      </w:r>
-      <w:r>
-        <w:rPr>
-          <w:rFonts w:asciiTheme="minorBidi" w:eastAsiaTheme="minorEastAsia" w:hAnsiTheme="minorBidi"/>
-          <w:sz w:val="24"/>
-          <w:szCs w:val="24"/>
-          <w:rtl/>
-          <w:lang w:val="en-US"/>
-        </w:rPr>
-        <w:br/>
-      </w:r>
-      <w:r>
-        <w:rPr>
-          <w:rFonts w:asciiTheme="minorBidi" w:eastAsiaTheme="minorEastAsia" w:hAnsiTheme="minorBidi" w:hint="cs"/>
-          <w:sz w:val="24"/>
-          <w:szCs w:val="24"/>
-          <w:rtl/>
-          <w:lang w:val="en-US"/>
-        </w:rPr>
-        <w:t>ש-</w:t>
-      </w:r>
-      <w:r>
-        <w:rPr>
-          <w:rFonts w:ascii="Courier New" w:hAnsi="Courier New" w:cs="Courier New"/>
-          <w:sz w:val="24"/>
-          <w:szCs w:val="24"/>
-          <w:lang w:val="en-US"/>
-        </w:rPr>
-        <w:t>(nth even-sqaure-1 n)=(nth even-square-2 n)</w:t>
-      </w:r>
-      <w:r>
-        <w:rPr>
-          <w:rFonts w:ascii="Courier New" w:hAnsi="Courier New" w:cs="Courier New"/>
-          <w:sz w:val="24"/>
-          <w:szCs w:val="24"/>
-          <w:lang w:val="en-US"/>
-        </w:rPr>
-        <w:t>=</w:t>
-      </w:r>
-      <m:oMath>
-        <m:r>
-          <w:rPr>
-            <w:rFonts w:ascii="Cambria Math" w:hAnsi="Cambria Math" w:cs="Courier New"/>
-            <w:sz w:val="24"/>
-            <w:szCs w:val="24"/>
-            <w:lang w:val="en-US"/>
-          </w:rPr>
-          <m:t>4</m:t>
-        </m:r>
-        <m:sSup>
-          <m:sSupPr>
-            <m:ctrlPr>
-              <w:rPr>
-                <w:rFonts w:ascii="Cambria Math" w:hAnsi="Cambria Math" w:cs="Courier New"/>
-                <w:i/>
-                <w:sz w:val="24"/>
-                <w:szCs w:val="24"/>
-                <w:lang w:val="en-US"/>
-              </w:rPr>
-            </m:ctrlPr>
-          </m:sSupPr>
-          <m:e>
-            <m:r>
-              <w:rPr>
-                <w:rFonts w:ascii="Cambria Math" w:hAnsi="Cambria Math" w:cs="Courier New"/>
-                <w:sz w:val="24"/>
-                <w:szCs w:val="24"/>
-                <w:lang w:val="en-US"/>
-              </w:rPr>
-              <m:t>n</m:t>
-            </m:r>
-          </m:e>
-          <m:sup>
-            <m:r>
-              <w:rPr>
-                <w:rFonts w:ascii="Cambria Math" w:hAnsi="Cambria Math" w:cs="Courier New"/>
-                <w:sz w:val="24"/>
-                <w:szCs w:val="24"/>
-                <w:lang w:val="en-US"/>
-              </w:rPr>
-              <m:t>2</m:t>
-            </m:r>
-          </m:sup>
-        </m:sSup>
-      </m:oMath>
-    </w:p>
-    <w:p>
-      <w:pPr>
-        <w:pStyle w:val="ListParagraph"/>
-        <w:bidi/>
-        <w:rPr>
-          <w:rFonts w:asciiTheme="minorBidi" w:eastAsiaTheme="minorEastAsia" w:hAnsiTheme="minorBidi"/>
-          <w:sz w:val="24"/>
-          <w:szCs w:val="24"/>
-          <w:rtl/>
-          <w:lang w:val="en-US"/>
-        </w:rPr>
-      </w:pPr>
-      <w:r>
-        <w:rPr>
-          <w:rFonts w:asciiTheme="minorBidi" w:hAnsiTheme="minorBidi" w:hint="cs"/>
-          <w:sz w:val="24"/>
-          <w:szCs w:val="24"/>
-          <w:u w:val="single"/>
-          <w:rtl/>
-          <w:lang w:val="en-US"/>
-        </w:rPr>
-        <w:t>הוכחה:</w:t>
-      </w:r>
-      <w:r>
-        <w:rPr>
-          <w:rFonts w:asciiTheme="minorBidi" w:hAnsiTheme="minorBidi" w:hint="cs"/>
-          <w:sz w:val="24"/>
-          <w:szCs w:val="24"/>
-          <w:rtl/>
-          <w:lang w:val="en-US"/>
-        </w:rPr>
-        <w:t xml:space="preserve"> הוכחה באינדו</w:t>
-      </w:r>
-      <w:r>
-        <w:rPr>
-          <w:rFonts w:asciiTheme="minorBidi" w:hAnsiTheme="minorBidi" w:hint="cs"/>
-          <w:sz w:val="24"/>
-          <w:szCs w:val="24"/>
-          <w:rtl/>
-          <w:lang w:val="en-US"/>
-        </w:rPr>
-        <w:t>ק</w:t>
-      </w:r>
-      <w:r>
-        <w:rPr>
-          <w:rFonts w:asciiTheme="minorBidi" w:hAnsiTheme="minorBidi" w:hint="cs"/>
-          <w:sz w:val="24"/>
-          <w:szCs w:val="24"/>
-          <w:rtl/>
-          <w:lang w:val="en-US"/>
-        </w:rPr>
-        <w:t xml:space="preserve">ציה על </w:t>
+          <w:rtl/>
+          <w:lang w:val="en-US"/>
+        </w:rPr>
+        <w:t xml:space="preserve"> ומכך שערכי האבירים ה-</w:t>
       </w:r>
       <m:oMath>
         <m:r>
@@ -3547,81 +2110,17 @@
           <w:rtl/>
           <w:lang w:val="en-US"/>
         </w:rPr>
-        <w:t>.</w:t>
-      </w:r>
-    </w:p>
-    <w:p>
-      <w:pPr>
-        <w:pStyle w:val="ListParagraph"/>
-        <w:bidi/>
-        <w:rPr>
-          <w:rFonts w:asciiTheme="minorBidi" w:eastAsiaTheme="minorEastAsia" w:hAnsiTheme="minorBidi"/>
-          <w:sz w:val="24"/>
-          <w:szCs w:val="24"/>
-          <w:lang w:val="en-US"/>
-        </w:rPr>
-      </w:pPr>
+        <w:t>-ים ברשימות שווים</w:t>
+      </w:r>
       <w:r>
         <w:rPr>
           <w:rFonts w:asciiTheme="minorBidi" w:hAnsiTheme="minorBidi" w:hint="cs"/>
           <w:sz w:val="24"/>
           <w:szCs w:val="24"/>
-          <w:u w:val="single"/>
-          <w:rtl/>
-          <w:lang w:val="en-US"/>
-        </w:rPr>
-        <w:t>בסיס:</w:t>
-      </w:r>
-      <w:r>
-        <w:rPr>
-          <w:rFonts w:asciiTheme="minorBidi" w:hAnsiTheme="minorBidi" w:hint="cs"/>
-          <w:sz w:val="24"/>
-          <w:szCs w:val="24"/>
-          <w:rtl/>
-          <w:lang w:val="en-US"/>
-        </w:rPr>
-        <w:t xml:space="preserve"> </w:t>
-      </w:r>
-      <m:oMath>
-        <m:r>
-          <w:rPr>
-            <w:rFonts w:ascii="Cambria Math" w:hAnsi="Cambria Math"/>
-            <w:sz w:val="24"/>
-            <w:szCs w:val="24"/>
-            <w:lang w:val="en-US"/>
-          </w:rPr>
-          <m:t>n=0</m:t>
-        </m:r>
-      </m:oMath>
-      <w:r>
-        <w:rPr>
-          <w:rFonts w:asciiTheme="minorBidi" w:eastAsiaTheme="minorEastAsia" w:hAnsiTheme="minorBidi" w:hint="cs"/>
-          <w:sz w:val="24"/>
-          <w:szCs w:val="24"/>
-          <w:rtl/>
-          <w:lang w:val="en-US"/>
-        </w:rPr>
-        <w:t>:</w:t>
-      </w:r>
-      <w:r>
-        <w:rPr>
-          <w:rFonts w:asciiTheme="minorBidi" w:eastAsiaTheme="minorEastAsia" w:hAnsiTheme="minorBidi"/>
-          <w:sz w:val="24"/>
-          <w:szCs w:val="24"/>
-          <w:rtl/>
-          <w:lang w:val="en-US"/>
-        </w:rPr>
-        <w:br/>
-      </w:r>
-      <w:r>
-        <w:rPr>
-          <w:rFonts w:asciiTheme="minorBidi" w:eastAsiaTheme="minorEastAsia" w:hAnsiTheme="minorBidi" w:hint="cs"/>
-          <w:sz w:val="24"/>
-          <w:szCs w:val="24"/>
-          <w:rtl/>
-          <w:lang w:val="en-US"/>
-        </w:rPr>
-        <w:t>נשים לב ש:</w:t>
+          <w:rtl/>
+          <w:lang w:val="en-US"/>
+        </w:rPr>
+        <w:t xml:space="preserve"> נקבל ש:</w:t>
       </w:r>
     </w:p>
     <w:p>
@@ -3642,86 +2141,180 @@
           <w:rFonts w:ascii="Courier New" w:hAnsi="Courier New" w:cs="Courier New"/>
           <w:sz w:val="24"/>
           <w:szCs w:val="24"/>
-          <w:lang w:val="en-US"/>
-        </w:rPr>
-        <w:t>even-square-1</w:t>
-      </w:r>
-      <w:r>
-        <w:rPr>
-          <w:rFonts w:ascii="Courier New" w:hAnsi="Courier New" w:cs="Courier New"/>
-          <w:sz w:val="24"/>
-          <w:szCs w:val="24"/>
-          <w:lang w:val="en-US"/>
-        </w:rPr>
-        <w:t xml:space="preserve"> ==&gt;*</w:t>
-      </w:r>
-      <w:r>
-        <w:rPr>
-          <w:rFonts w:ascii="Courier New" w:hAnsi="Courier New" w:cs="Courier New"/>
-          <w:sz w:val="24"/>
-          <w:szCs w:val="24"/>
-          <w:lang w:val="en-US"/>
-        </w:rPr>
-        <w:t xml:space="preserve"> '(</w:t>
-      </w:r>
-      <w:proofErr w:type="gramStart"/>
-      <w:r>
-        <w:rPr>
-          <w:rFonts w:ascii="Courier New" w:hAnsi="Courier New" w:cs="Courier New"/>
-          <w:sz w:val="24"/>
-          <w:szCs w:val="24"/>
-          <w:lang w:val="en-US"/>
-        </w:rPr>
-        <w:t>0 .</w:t>
-      </w:r>
-      <w:proofErr w:type="gramEnd"/>
-      <w:r>
-        <w:rPr>
-          <w:rFonts w:ascii="Courier New" w:hAnsi="Courier New" w:cs="Courier New"/>
-          <w:sz w:val="24"/>
-          <w:szCs w:val="24"/>
-          <w:lang w:val="en-US"/>
-        </w:rPr>
-        <w:t xml:space="preserve"> #&lt;procedure&gt;)</w:t>
-      </w:r>
-      <w:r>
-        <w:rPr>
-          <w:rFonts w:ascii="Courier New" w:hAnsi="Courier New" w:cs="Courier New"/>
-          <w:sz w:val="24"/>
-          <w:szCs w:val="24"/>
-          <w:rtl/>
-          <w:lang w:val="en-US"/>
+          <w:lang/>
+        </w:rPr>
+        <w:t>(cons</w:t>
+      </w:r>
+      <w:r>
+        <w:rPr>
+          <w:rFonts w:ascii="Courier New" w:hAnsi="Courier New" w:cs="Courier New"/>
+          <w:sz w:val="24"/>
+          <w:szCs w:val="24"/>
+          <w:lang/>
         </w:rPr>
         <w:br/>
-      </w:r>
-      <w:r>
-        <w:rPr>
-          <w:rFonts w:ascii="Courier New" w:hAnsi="Courier New" w:cs="Courier New"/>
-          <w:sz w:val="24"/>
-          <w:szCs w:val="24"/>
-          <w:lang w:val="en-US"/>
-        </w:rPr>
-        <w:t>even-square-2 ==&gt;* '(</w:t>
-      </w:r>
-      <w:proofErr w:type="gramStart"/>
-      <w:r>
-        <w:rPr>
-          <w:rFonts w:ascii="Courier New" w:hAnsi="Courier New" w:cs="Courier New"/>
-          <w:sz w:val="24"/>
-          <w:szCs w:val="24"/>
-          <w:lang w:val="en-US"/>
-        </w:rPr>
-        <w:t>0 .</w:t>
-      </w:r>
-      <w:proofErr w:type="gramEnd"/>
-      <w:r>
-        <w:rPr>
-          <w:rFonts w:ascii="Courier New" w:hAnsi="Courier New" w:cs="Courier New"/>
-          <w:sz w:val="24"/>
-          <w:szCs w:val="24"/>
-          <w:lang w:val="en-US"/>
-        </w:rPr>
-        <w:t xml:space="preserve"> #&lt;procedure&gt;)</w:t>
+        <w:t xml:space="preserve">  (take </w:t>
+      </w:r>
+      <w:r>
+        <w:rPr>
+          <w:rFonts w:ascii="Courier New" w:hAnsi="Courier New" w:cs="Courier New"/>
+          <w:sz w:val="24"/>
+          <w:szCs w:val="24"/>
+        </w:rPr>
+        <w:t>even-square</w:t>
+      </w:r>
+      <w:r>
+        <w:rPr>
+          <w:rFonts w:ascii="Courier New" w:hAnsi="Courier New" w:cs="Courier New"/>
+          <w:sz w:val="24"/>
+          <w:szCs w:val="24"/>
+          <w:lang/>
+        </w:rPr>
+        <w:t>-1 (- n 1))</w:t>
+      </w:r>
+      <w:r>
+        <w:rPr>
+          <w:rFonts w:ascii="Courier New" w:hAnsi="Courier New" w:cs="Courier New"/>
+          <w:sz w:val="24"/>
+          <w:szCs w:val="24"/>
+          <w:lang/>
+        </w:rPr>
+        <w:br/>
+        <w:t xml:space="preserve">  (nth </w:t>
+      </w:r>
+      <w:r>
+        <w:rPr>
+          <w:rFonts w:ascii="Courier New" w:hAnsi="Courier New" w:cs="Courier New"/>
+          <w:sz w:val="24"/>
+          <w:szCs w:val="24"/>
+        </w:rPr>
+        <w:t>even-square</w:t>
+      </w:r>
+      <w:r>
+        <w:rPr>
+          <w:rFonts w:ascii="Courier New" w:hAnsi="Courier New" w:cs="Courier New"/>
+          <w:sz w:val="24"/>
+          <w:szCs w:val="24"/>
+          <w:lang/>
+        </w:rPr>
+        <w:t>-1 n))</w:t>
+      </w:r>
+      <w:r>
+        <w:rPr>
+          <w:rFonts w:ascii="Courier New" w:hAnsi="Courier New" w:cs="Courier New"/>
+          <w:sz w:val="24"/>
+          <w:szCs w:val="24"/>
+          <w:lang/>
+        </w:rPr>
+        <w:t>=</w:t>
+      </w:r>
+      <w:r>
+        <w:rPr>
+          <w:rFonts w:ascii="Courier New" w:hAnsi="Courier New" w:cs="Courier New"/>
+          <w:sz w:val="24"/>
+          <w:szCs w:val="24"/>
+          <w:lang/>
+        </w:rPr>
+        <w:br/>
+      </w:r>
+      <w:r>
+        <w:rPr>
+          <w:rFonts w:ascii="Courier New" w:hAnsi="Courier New" w:cs="Courier New"/>
+          <w:sz w:val="24"/>
+          <w:szCs w:val="24"/>
+          <w:lang/>
+        </w:rPr>
+        <w:t>(cons</w:t>
+      </w:r>
+      <w:r>
+        <w:rPr>
+          <w:rFonts w:ascii="Courier New" w:hAnsi="Courier New" w:cs="Courier New"/>
+          <w:sz w:val="24"/>
+          <w:szCs w:val="24"/>
+          <w:lang/>
+        </w:rPr>
+        <w:br/>
+        <w:t xml:space="preserve">  </w:t>
+      </w:r>
+      <w:r>
+        <w:rPr>
+          <w:rFonts w:ascii="Courier New" w:hAnsi="Courier New" w:cs="Courier New"/>
+          <w:sz w:val="24"/>
+          <w:szCs w:val="24"/>
+          <w:lang/>
+        </w:rPr>
+        <w:t xml:space="preserve">(take </w:t>
+      </w:r>
+      <w:r>
+        <w:rPr>
+          <w:rFonts w:ascii="Courier New" w:hAnsi="Courier New" w:cs="Courier New"/>
+          <w:sz w:val="24"/>
+          <w:szCs w:val="24"/>
+        </w:rPr>
+        <w:t>even-square</w:t>
+      </w:r>
+      <w:r>
+        <w:rPr>
+          <w:rFonts w:ascii="Courier New" w:hAnsi="Courier New" w:cs="Courier New"/>
+          <w:sz w:val="24"/>
+          <w:szCs w:val="24"/>
+          <w:lang/>
+        </w:rPr>
+        <w:t>-2 (- n 1))</w:t>
+      </w:r>
+      <w:r>
+        <w:rPr>
+          <w:rFonts w:ascii="Courier New" w:hAnsi="Courier New" w:cs="Courier New"/>
+          <w:sz w:val="24"/>
+          <w:szCs w:val="24"/>
+          <w:lang/>
+        </w:rPr>
+        <w:br/>
+        <w:t xml:space="preserve">  </w:t>
+      </w:r>
+      <w:r>
+        <w:rPr>
+          <w:rFonts w:ascii="Courier New" w:hAnsi="Courier New" w:cs="Courier New"/>
+          <w:sz w:val="24"/>
+          <w:szCs w:val="24"/>
+          <w:lang/>
+        </w:rPr>
+        <w:t xml:space="preserve">(nth </w:t>
+      </w:r>
+      <w:r>
+        <w:rPr>
+          <w:rFonts w:ascii="Courier New" w:hAnsi="Courier New" w:cs="Courier New"/>
+          <w:sz w:val="24"/>
+          <w:szCs w:val="24"/>
+        </w:rPr>
+        <w:t>even-square</w:t>
+      </w:r>
+      <w:r>
+        <w:rPr>
+          <w:rFonts w:ascii="Courier New" w:hAnsi="Courier New" w:cs="Courier New"/>
+          <w:sz w:val="24"/>
+          <w:szCs w:val="24"/>
+          <w:lang/>
+        </w:rPr>
+        <w:t>-</w:t>
+      </w:r>
+      <w:r>
+        <w:rPr>
+          <w:rFonts w:ascii="Courier New" w:hAnsi="Courier New" w:cs="Courier New"/>
+          <w:sz w:val="24"/>
+          <w:szCs w:val="24"/>
+          <w:lang w:val="en-US"/>
+        </w:rPr>
+        <w:t>2</w:t>
+      </w:r>
+      <w:r>
+        <w:rPr>
+          <w:rFonts w:ascii="Courier New" w:hAnsi="Courier New" w:cs="Courier New"/>
+          <w:sz w:val="24"/>
+          <w:szCs w:val="24"/>
+          <w:lang/>
+        </w:rPr>
+        <w:t xml:space="preserve"> n))</w:t>
       </w:r>
     </w:p>
     <w:p>
@@ -3733,18 +2326,18 @@
           <w:sz w:val="24"/>
           <w:szCs w:val="24"/>
           <w:rtl/>
-          <w:lang w:val="en-US"/>
-        </w:rPr>
-      </w:pPr>
-      <w:r>
-        <w:rPr>
-          <w:rFonts w:asciiTheme="minorBidi" w:hAnsiTheme="minorBidi" w:hint="cs"/>
-          <w:sz w:val="24"/>
-          <w:szCs w:val="24"/>
-          <w:rtl/>
-          <w:lang w:val="en-US"/>
-        </w:rPr>
-        <w:t>לכן:</w:t>
+          <w:lang/>
+        </w:rPr>
+      </w:pPr>
+      <w:r>
+        <w:rPr>
+          <w:rFonts w:asciiTheme="minorBidi" w:hAnsiTheme="minorBidi"/>
+          <w:sz w:val="24"/>
+          <w:szCs w:val="24"/>
+          <w:rtl/>
+          <w:lang/>
+        </w:rPr>
+        <w:t>מהאבחנה:</w:t>
       </w:r>
     </w:p>
     <w:p>
@@ -3756,56 +2349,134 @@
           <w:rFonts w:ascii="Courier New" w:hAnsi="Courier New" w:cs="Courier New"/>
           <w:sz w:val="24"/>
           <w:szCs w:val="24"/>
-          <w:lang w:val="en-US"/>
-        </w:rPr>
-      </w:pPr>
-      <w:r>
-        <w:rPr>
-          <w:rFonts w:ascii="Courier New" w:hAnsi="Courier New" w:cs="Courier New"/>
-          <w:sz w:val="24"/>
-          <w:szCs w:val="24"/>
-          <w:lang w:val="en-US"/>
-        </w:rPr>
-        <w:t>(</w:t>
-      </w:r>
-      <w:r>
-        <w:rPr>
-          <w:rFonts w:ascii="Courier New" w:hAnsi="Courier New" w:cs="Courier New"/>
-          <w:sz w:val="24"/>
-          <w:szCs w:val="24"/>
-          <w:lang w:val="en-US"/>
-        </w:rPr>
-        <w:t>nth even-square-1 0) ==&gt;* (head even-square-</w:t>
-      </w:r>
-      <w:proofErr w:type="gramStart"/>
-      <w:r>
-        <w:rPr>
-          <w:rFonts w:ascii="Courier New" w:hAnsi="Courier New" w:cs="Courier New"/>
-          <w:sz w:val="24"/>
-          <w:szCs w:val="24"/>
-          <w:lang w:val="en-US"/>
-        </w:rPr>
-        <w:t>1)=</w:t>
-      </w:r>
-      <w:proofErr w:type="gramEnd"/>
-      <w:r>
-        <w:rPr>
-          <w:rFonts w:ascii="Courier New" w:hAnsi="Courier New" w:cs="Courier New"/>
-          <w:sz w:val="24"/>
-          <w:szCs w:val="24"/>
-          <w:lang w:val="en-US"/>
-        </w:rPr>
-        <w:t>0</w:t>
-      </w:r>
-      <w:r>
-        <w:rPr>
-          <w:rFonts w:ascii="Courier New" w:hAnsi="Courier New" w:cs="Courier New"/>
-          <w:sz w:val="24"/>
-          <w:szCs w:val="24"/>
-          <w:lang w:val="en-US"/>
+          <w:lang/>
+        </w:rPr>
+      </w:pPr>
+      <w:r>
+        <w:rPr>
+          <w:rFonts w:ascii="Courier New" w:hAnsi="Courier New" w:cs="Courier New"/>
+          <w:sz w:val="24"/>
+          <w:szCs w:val="24"/>
+          <w:lang/>
+        </w:rPr>
+        <w:t>(cons</w:t>
+      </w:r>
+      <w:r>
+        <w:rPr>
+          <w:rFonts w:ascii="Courier New" w:hAnsi="Courier New" w:cs="Courier New"/>
+          <w:sz w:val="24"/>
+          <w:szCs w:val="24"/>
+          <w:lang/>
         </w:rPr>
         <w:br/>
-        <w:t>(nth even-square-2 0) ==&gt;* (head even-sqaure-2)=0</w:t>
+        <w:t xml:space="preserve">  (take </w:t>
+      </w:r>
+      <w:r>
+        <w:rPr>
+          <w:rFonts w:ascii="Courier New" w:hAnsi="Courier New" w:cs="Courier New"/>
+          <w:sz w:val="24"/>
+          <w:szCs w:val="24"/>
+        </w:rPr>
+        <w:t>even-square</w:t>
+      </w:r>
+      <w:r>
+        <w:rPr>
+          <w:rFonts w:ascii="Courier New" w:hAnsi="Courier New" w:cs="Courier New"/>
+          <w:sz w:val="24"/>
+          <w:szCs w:val="24"/>
+          <w:lang/>
+        </w:rPr>
+        <w:t>-2 (- n 1))</w:t>
+      </w:r>
+      <w:r>
+        <w:rPr>
+          <w:rFonts w:ascii="Courier New" w:hAnsi="Courier New" w:cs="Courier New"/>
+          <w:sz w:val="24"/>
+          <w:szCs w:val="24"/>
+          <w:lang/>
+        </w:rPr>
+        <w:br/>
+      </w:r>
+      <w:r>
+        <w:rPr>
+          <w:rFonts w:ascii="Courier New" w:hAnsi="Courier New" w:cs="Courier New"/>
+          <w:sz w:val="24"/>
+          <w:szCs w:val="24"/>
+          <w:lang/>
+        </w:rPr>
+        <w:lastRenderedPageBreak/>
+        <w:t xml:space="preserve">  (nth </w:t>
+      </w:r>
+      <w:r>
+        <w:rPr>
+          <w:rFonts w:ascii="Courier New" w:hAnsi="Courier New" w:cs="Courier New"/>
+          <w:sz w:val="24"/>
+          <w:szCs w:val="24"/>
+        </w:rPr>
+        <w:t>even-square</w:t>
+      </w:r>
+      <w:r>
+        <w:rPr>
+          <w:rFonts w:ascii="Courier New" w:hAnsi="Courier New" w:cs="Courier New"/>
+          <w:sz w:val="24"/>
+          <w:szCs w:val="24"/>
+          <w:lang/>
+        </w:rPr>
+        <w:t>-</w:t>
+      </w:r>
+      <w:r>
+        <w:rPr>
+          <w:rFonts w:ascii="Courier New" w:hAnsi="Courier New" w:cs="Courier New"/>
+          <w:sz w:val="24"/>
+          <w:szCs w:val="24"/>
+          <w:lang w:val="en-US"/>
+        </w:rPr>
+        <w:t>2</w:t>
+      </w:r>
+      <w:r>
+        <w:rPr>
+          <w:rFonts w:ascii="Courier New" w:hAnsi="Courier New" w:cs="Courier New"/>
+          <w:sz w:val="24"/>
+          <w:szCs w:val="24"/>
+          <w:lang/>
+        </w:rPr>
+        <w:t xml:space="preserve"> n))</w:t>
+      </w:r>
+      <w:r>
+        <w:rPr>
+          <w:rFonts w:ascii="Courier New" w:hAnsi="Courier New" w:cs="Courier New"/>
+          <w:sz w:val="24"/>
+          <w:szCs w:val="24"/>
+          <w:lang w:val="en-US"/>
+        </w:rPr>
+        <w:t>=</w:t>
+      </w:r>
+      <w:r>
+        <w:rPr>
+          <w:rFonts w:ascii="Courier New" w:hAnsi="Courier New" w:cs="Courier New"/>
+          <w:sz w:val="24"/>
+          <w:szCs w:val="24"/>
+          <w:lang w:val="en-US"/>
+        </w:rPr>
+        <w:br/>
+      </w:r>
+      <w:r>
+        <w:rPr>
+          <w:rFonts w:ascii="Courier New" w:hAnsi="Courier New" w:cs="Courier New"/>
+          <w:sz w:val="24"/>
+          <w:szCs w:val="24"/>
+          <w:lang/>
+        </w:rPr>
+        <w:t>(take even-square-2</w:t>
+      </w:r>
+      <w:r>
+        <w:rPr>
+          <w:rFonts w:ascii="Courier New" w:hAnsi="Courier New" w:cs="Courier New"/>
+          <w:sz w:val="24"/>
+          <w:szCs w:val="24"/>
+          <w:lang/>
+        </w:rPr>
+        <w:t xml:space="preserve"> n)</w:t>
       </w:r>
     </w:p>
     <w:p>
@@ -3813,244 +2484,110 @@
         <w:pStyle w:val="ListParagraph"/>
         <w:bidi/>
         <w:rPr>
-          <w:rFonts w:asciiTheme="minorBidi" w:eastAsiaTheme="minorEastAsia" w:hAnsiTheme="minorBidi"/>
-          <w:sz w:val="24"/>
-          <w:szCs w:val="24"/>
-          <w:rtl/>
-          <w:lang w:val="en-US"/>
-        </w:rPr>
-      </w:pPr>
-      <w:r>
-        <w:rPr>
           <w:rFonts w:asciiTheme="minorBidi" w:hAnsiTheme="minorBidi" w:hint="cs"/>
           <w:sz w:val="24"/>
           <w:szCs w:val="24"/>
-          <w:u w:val="single"/>
-          <w:rtl/>
-          <w:lang w:val="en-US"/>
-        </w:rPr>
-        <w:t>הנחה:</w:t>
-      </w:r>
+          <w:lang w:val="en-US"/>
+        </w:rPr>
+      </w:pPr>
       <w:r>
         <w:rPr>
           <w:rFonts w:asciiTheme="minorBidi" w:hAnsiTheme="minorBidi" w:hint="cs"/>
           <w:sz w:val="24"/>
           <w:szCs w:val="24"/>
           <w:rtl/>
-          <w:lang w:val="en-US"/>
-        </w:rPr>
-        <w:t xml:space="preserve"> לכל </w:t>
-      </w:r>
-      <m:oMath>
-        <m:r>
-          <w:rPr>
-            <w:rFonts w:ascii="Cambria Math" w:hAnsi="Cambria Math"/>
-            <w:sz w:val="24"/>
-            <w:szCs w:val="24"/>
-            <w:lang w:val="en-US"/>
-          </w:rPr>
-          <m:t>m&lt;n</m:t>
-        </m:r>
-      </m:oMath>
-      <w:r>
-        <w:rPr>
-          <w:rFonts w:asciiTheme="minorBidi" w:eastAsiaTheme="minorEastAsia" w:hAnsiTheme="minorBidi" w:hint="cs"/>
-          <w:sz w:val="24"/>
-          <w:szCs w:val="24"/>
-          <w:rtl/>
-          <w:lang w:val="en-US"/>
-        </w:rPr>
-        <w:t xml:space="preserve"> הטענה נכונה.</w:t>
-      </w:r>
-      <w:r>
-        <w:rPr>
-          <w:rFonts w:asciiTheme="minorBidi" w:eastAsiaTheme="minorEastAsia" w:hAnsiTheme="minorBidi"/>
-          <w:sz w:val="24"/>
-          <w:szCs w:val="24"/>
-          <w:rtl/>
-          <w:lang w:val="en-US"/>
-        </w:rPr>
-        <w:br/>
-      </w:r>
-      <w:r>
-        <w:rPr>
-          <w:rFonts w:asciiTheme="minorBidi" w:eastAsiaTheme="minorEastAsia" w:hAnsiTheme="minorBidi" w:hint="cs"/>
-          <w:sz w:val="24"/>
-          <w:szCs w:val="24"/>
-          <w:u w:val="single"/>
-          <w:rtl/>
-          <w:lang w:val="en-US"/>
-        </w:rPr>
-        <w:t>צעד:</w:t>
-      </w:r>
-      <w:r>
-        <w:rPr>
-          <w:rFonts w:asciiTheme="minorBidi" w:eastAsiaTheme="minorEastAsia" w:hAnsiTheme="minorBidi" w:hint="cs"/>
-          <w:sz w:val="24"/>
-          <w:szCs w:val="24"/>
-          <w:rtl/>
-          <w:lang w:val="en-US"/>
-        </w:rPr>
-        <w:t xml:space="preserve"> </w:t>
-      </w:r>
-      <m:oMath>
-        <m:r>
-          <w:rPr>
-            <w:rFonts w:ascii="Cambria Math" w:eastAsiaTheme="minorEastAsia" w:hAnsi="Cambria Math"/>
-            <w:sz w:val="24"/>
-            <w:szCs w:val="24"/>
-            <w:lang w:val="en-US"/>
-          </w:rPr>
-          <m:t>n&gt;1</m:t>
-        </m:r>
-      </m:oMath>
-      <w:r>
-        <w:rPr>
-          <w:rFonts w:asciiTheme="minorBidi" w:eastAsiaTheme="minorEastAsia" w:hAnsiTheme="minorBidi" w:hint="cs"/>
+          <w:lang/>
+        </w:rPr>
+        <w:t>בסה"כ קיבלנו ש-</w:t>
+      </w:r>
+      <w:r>
+        <w:rPr>
+          <w:rFonts w:ascii="Courier New" w:hAnsi="Courier New" w:cs="Courier New"/>
+          <w:sz w:val="24"/>
+          <w:szCs w:val="24"/>
+          <w:lang w:val="en-US"/>
+        </w:rPr>
+        <w:t xml:space="preserve">(take </w:t>
+      </w:r>
+      <w:r>
+        <w:rPr>
+          <w:rFonts w:ascii="Courier New" w:hAnsi="Courier New" w:cs="Courier New"/>
+          <w:sz w:val="24"/>
+          <w:szCs w:val="24"/>
+        </w:rPr>
+        <w:t>even-square</w:t>
+      </w:r>
+      <w:r>
+        <w:rPr>
+          <w:rFonts w:ascii="Courier New" w:hAnsi="Courier New" w:cs="Courier New"/>
+          <w:sz w:val="24"/>
+          <w:szCs w:val="24"/>
+          <w:lang w:val="en-US"/>
+        </w:rPr>
+        <w:t xml:space="preserve">-1 </w:t>
+      </w:r>
+      <w:r>
+        <w:rPr>
+          <w:rFonts w:ascii="Courier New" w:hAnsi="Courier New" w:cs="Courier New"/>
+          <w:sz w:val="24"/>
+          <w:szCs w:val="24"/>
+          <w:lang w:val="en-US"/>
+        </w:rPr>
+        <w:t>n)</w:t>
+      </w:r>
+      <w:r>
+        <w:rPr>
+          <w:rFonts w:ascii="Courier New" w:hAnsi="Courier New" w:cs="Courier New"/>
+          <w:sz w:val="24"/>
+          <w:szCs w:val="24"/>
+          <w:lang w:val="en-US"/>
+        </w:rPr>
+        <w:t>=</w:t>
+      </w:r>
+      <w:r>
+        <w:rPr>
+          <w:rFonts w:ascii="Courier New" w:hAnsi="Courier New" w:cs="Courier New"/>
+          <w:sz w:val="24"/>
+          <w:szCs w:val="24"/>
+          <w:lang w:val="en-US"/>
+        </w:rPr>
+        <w:t xml:space="preserve">(take </w:t>
+      </w:r>
+      <w:r>
+        <w:rPr>
+          <w:rFonts w:ascii="Courier New" w:hAnsi="Courier New" w:cs="Courier New"/>
+          <w:sz w:val="24"/>
+          <w:szCs w:val="24"/>
+        </w:rPr>
+        <w:t>even-square</w:t>
+      </w:r>
+      <w:r>
+        <w:rPr>
+          <w:rFonts w:ascii="Courier New" w:hAnsi="Courier New" w:cs="Courier New"/>
+          <w:sz w:val="24"/>
+          <w:szCs w:val="24"/>
+          <w:lang w:val="en-US"/>
+        </w:rPr>
+        <w:t xml:space="preserve">-2 </w:t>
+      </w:r>
+      <w:r>
+        <w:rPr>
+          <w:rFonts w:ascii="Courier New" w:hAnsi="Courier New" w:cs="Courier New"/>
+          <w:sz w:val="24"/>
+          <w:szCs w:val="24"/>
+          <w:lang w:val="en-US"/>
+        </w:rPr>
+        <w:t>n)</w:t>
+      </w:r>
+      <w:r>
+        <w:rPr>
+          <w:rFonts w:asciiTheme="minorBidi" w:hAnsiTheme="minorBidi"/>
           <w:sz w:val="24"/>
           <w:szCs w:val="24"/>
           <w:rtl/>
           <w:lang w:val="en-US"/>
         </w:rPr>
         <w:t>.</w:t>
-      </w:r>
-    </w:p>
-    <w:p>
-      <w:pPr>
-        <w:pStyle w:val="ListParagraph"/>
-        <w:bidi/>
-        <w:jc w:val="right"/>
-        <w:rPr>
-          <w:rFonts w:ascii="Courier New" w:hAnsi="Courier New" w:cs="Courier New"/>
-          <w:sz w:val="24"/>
-          <w:szCs w:val="24"/>
-          <w:lang w:val="en-US"/>
-        </w:rPr>
-      </w:pPr>
-      <w:r>
-        <w:rPr>
-          <w:rFonts w:ascii="Courier New" w:hAnsi="Courier New" w:cs="Courier New"/>
-          <w:sz w:val="24"/>
-          <w:szCs w:val="24"/>
-          <w:lang w:val="en-US"/>
-        </w:rPr>
-        <w:t>(</w:t>
-      </w:r>
-      <w:r>
-        <w:rPr>
-          <w:rFonts w:ascii="Courier New" w:hAnsi="Courier New" w:cs="Courier New"/>
-          <w:sz w:val="24"/>
-          <w:szCs w:val="24"/>
-          <w:lang w:val="en-US"/>
-        </w:rPr>
-        <w:t>nth even-square-1 n) ==&gt;*</w:t>
-      </w:r>
-      <w:r>
-        <w:rPr>
-          <w:rFonts w:ascii="Courier New" w:hAnsi="Courier New" w:cs="Courier New"/>
-          <w:sz w:val="24"/>
-          <w:szCs w:val="24"/>
-          <w:lang w:val="en-US"/>
-        </w:rPr>
-        <w:br/>
-        <w:t>(nth (tail '(</w:t>
-      </w:r>
-      <m:oMath>
-        <m:r>
-          <w:rPr>
-            <w:rFonts w:ascii="Cambria Math" w:hAnsi="Cambria Math" w:cs="Courier New"/>
-            <w:sz w:val="24"/>
-            <w:szCs w:val="24"/>
-            <w:lang w:val="en-US"/>
-          </w:rPr>
-          <m:t>4</m:t>
-        </m:r>
-        <m:sSup>
-          <m:sSupPr>
-            <m:ctrlPr>
-              <w:rPr>
-                <w:rFonts w:ascii="Cambria Math" w:hAnsi="Cambria Math" w:cs="Courier New"/>
-                <w:i/>
-                <w:sz w:val="24"/>
-                <w:szCs w:val="24"/>
-                <w:lang w:val="en-US"/>
-              </w:rPr>
-            </m:ctrlPr>
-          </m:sSupPr>
-          <m:e>
-            <m:d>
-              <m:dPr>
-                <m:ctrlPr>
-                  <w:rPr>
-                    <w:rFonts w:ascii="Cambria Math" w:hAnsi="Cambria Math" w:cs="Courier New"/>
-                    <w:i/>
-                    <w:sz w:val="24"/>
-                    <w:szCs w:val="24"/>
-                    <w:lang w:val="en-US"/>
-                  </w:rPr>
-                </m:ctrlPr>
-              </m:dPr>
-              <m:e>
-                <m:r>
-                  <w:rPr>
-                    <w:rFonts w:ascii="Cambria Math" w:hAnsi="Cambria Math" w:cs="Courier New"/>
-                    <w:sz w:val="24"/>
-                    <w:szCs w:val="24"/>
-                    <w:lang w:val="en-US"/>
-                  </w:rPr>
-                  <m:t>n-1</m:t>
-                </m:r>
-              </m:e>
-            </m:d>
-          </m:e>
-          <m:sup>
-            <m:r>
-              <w:rPr>
-                <w:rFonts w:ascii="Cambria Math" w:hAnsi="Cambria Math" w:cs="Courier New"/>
-                <w:sz w:val="24"/>
-                <w:szCs w:val="24"/>
-                <w:lang w:val="en-US"/>
-              </w:rPr>
-              <m:t>2</m:t>
-            </m:r>
-          </m:sup>
-        </m:sSup>
-      </m:oMath>
-      <w:r>
-        <w:rPr>
-          <w:rFonts w:ascii="Courier New" w:hAnsi="Courier New" w:cs="Courier New"/>
-          <w:sz w:val="24"/>
-          <w:szCs w:val="24"/>
-          <w:lang w:val="en-US"/>
-        </w:rPr>
-        <w:t xml:space="preserve"> . #&lt;procedure&gt;)</w:t>
-      </w:r>
-      <w:r>
-        <w:rPr>
-          <w:rFonts w:ascii="Courier New" w:hAnsi="Courier New" w:cs="Courier New"/>
-          <w:sz w:val="24"/>
-          <w:szCs w:val="24"/>
-          <w:lang w:val="en-US"/>
-        </w:rPr>
-        <w:t>)</w:t>
-      </w:r>
-      <w:r>
-        <w:rPr>
-          <w:rFonts w:ascii="Courier New" w:hAnsi="Courier New" w:cs="Courier New"/>
-          <w:sz w:val="24"/>
-          <w:szCs w:val="24"/>
-          <w:lang w:val="en-US"/>
-        </w:rPr>
-        <w:t xml:space="preserve"> 1) ==&gt;*</w:t>
-      </w:r>
-      <w:r>
-        <w:rPr>
-          <w:rFonts w:ascii="Courier New" w:hAnsi="Courier New" w:cs="Courier New"/>
-          <w:sz w:val="24"/>
-          <w:szCs w:val="24"/>
-          <w:lang w:val="en-US"/>
-        </w:rPr>
-        <w:br/>
       </w:r>
     </w:p>
     <w:p>
@@ -4843,7 +3380,6 @@
           <w:szCs w:val="24"/>
           <w:lang w:val="en-US"/>
         </w:rPr>
-        <w:lastRenderedPageBreak/>
         <w:t>(f</w:t>
       </w:r>
       <w:r>
@@ -6878,6 +5414,7 @@
           <w:rtl/>
           <w:lang w:val="en-US"/>
         </w:rPr>
+        <w:lastRenderedPageBreak/>
         <w:br/>
       </w:r>
       <w:r>
@@ -7646,7 +6183,6 @@
           <w:rtl/>
           <w:lang w:val="en-US"/>
         </w:rPr>
-        <w:lastRenderedPageBreak/>
         <w:br/>
       </w:r>
       <w:r>
@@ -9608,6 +8144,7 @@
           <w:rtl/>
           <w:lang w:val="en-US"/>
         </w:rPr>
+        <w:lastRenderedPageBreak/>
         <w:br/>
       </w:r>
       <w:r>
@@ -10119,7 +8656,6 @@
           <w:rFonts w:asciiTheme="minorBidi" w:hAnsiTheme="minorBidi"/>
           <w:sz w:val="24"/>
           <w:szCs w:val="24"/>
-          <w:lang/>
         </w:rPr>
         <w:t xml:space="preserve"> </w:t>
       </w:r>
@@ -10163,7 +8699,6 @@
           <w:rtl/>
           <w:lang w:val="en-US"/>
         </w:rPr>
-        <w:lastRenderedPageBreak/>
         <w:t>אתחול</w:t>
       </w:r>
       <w:r>
@@ -10182,7 +8717,6 @@
           <w:rFonts w:asciiTheme="minorBidi" w:hAnsiTheme="minorBidi"/>
           <w:sz w:val="24"/>
           <w:szCs w:val="24"/>
-          <w:lang/>
         </w:rPr>
         <w:br/>
         <w:t>sub</w:t>
@@ -10197,22 +8731,28 @@
         </w:rPr>
         <w:t>st</w:t>
       </w:r>
+      <w:r>
+        <w:rPr>
+          <w:rFonts w:asciiTheme="minorBidi" w:hAnsiTheme="minorBidi"/>
+          <w:sz w:val="24"/>
+          <w:szCs w:val="24"/>
+        </w:rPr>
+        <w:t>itution</w:t>
+      </w:r>
       <w:proofErr w:type="spellEnd"/>
       <w:r>
         <w:rPr>
           <w:rFonts w:asciiTheme="minorBidi" w:hAnsiTheme="minorBidi"/>
           <w:sz w:val="24"/>
           <w:szCs w:val="24"/>
-          <w:lang/>
-        </w:rPr>
-        <w:t>itution = {},</w:t>
-      </w:r>
-      <w:r>
-        <w:rPr>
-          <w:rFonts w:asciiTheme="minorBidi" w:hAnsiTheme="minorBidi"/>
-          <w:sz w:val="24"/>
-          <w:szCs w:val="24"/>
-          <w:lang/>
+        </w:rPr>
+        <w:t xml:space="preserve"> = {},</w:t>
+      </w:r>
+      <w:r>
+        <w:rPr>
+          <w:rFonts w:asciiTheme="minorBidi" w:hAnsiTheme="minorBidi"/>
+          <w:sz w:val="24"/>
+          <w:szCs w:val="24"/>
         </w:rPr>
         <w:br/>
         <w:t xml:space="preserve">equations = { </w:t>
@@ -10230,7 +8770,6 @@
           <w:rFonts w:asciiTheme="minorBidi" w:hAnsiTheme="minorBidi"/>
           <w:sz w:val="24"/>
           <w:szCs w:val="24"/>
-          <w:lang/>
         </w:rPr>
         <w:t xml:space="preserve"> = </w:t>
       </w:r>
@@ -10247,7 +8786,6 @@
           <w:rFonts w:asciiTheme="minorBidi" w:hAnsiTheme="minorBidi"/>
           <w:sz w:val="24"/>
           <w:szCs w:val="24"/>
-          <w:lang/>
         </w:rPr>
         <w:t>}</w:t>
       </w:r>
@@ -10256,7 +8794,6 @@
           <w:rFonts w:asciiTheme="minorBidi" w:hAnsiTheme="minorBidi"/>
           <w:sz w:val="24"/>
           <w:szCs w:val="24"/>
-          <w:lang/>
         </w:rPr>
         <w:br/>
       </w:r>
@@ -10309,7 +8846,6 @@
           <w:rFonts w:asciiTheme="minorBidi" w:hAnsiTheme="minorBidi"/>
           <w:sz w:val="24"/>
           <w:szCs w:val="24"/>
-          <w:lang/>
         </w:rPr>
         <w:t>sub</w:t>
       </w:r>
@@ -10327,7 +8863,6 @@
           <w:rFonts w:asciiTheme="minorBidi" w:hAnsiTheme="minorBidi"/>
           <w:sz w:val="24"/>
           <w:szCs w:val="24"/>
-          <w:lang/>
         </w:rPr>
         <w:t>titution={}</w:t>
       </w:r>
@@ -10336,7 +8871,6 @@
           <w:rFonts w:asciiTheme="minorBidi" w:hAnsiTheme="minorBidi"/>
           <w:sz w:val="24"/>
           <w:szCs w:val="24"/>
-          <w:lang/>
         </w:rPr>
         <w:br/>
         <w:t>equations={ s(s)=s(H), H=p, t(E)=t(E), K=s }</w:t>
@@ -10346,7 +8880,6 @@
           <w:rFonts w:asciiTheme="minorBidi" w:hAnsiTheme="minorBidi"/>
           <w:sz w:val="24"/>
           <w:szCs w:val="24"/>
-          <w:lang/>
         </w:rPr>
         <w:br/>
       </w:r>
@@ -10480,7 +9013,6 @@
           <w:rFonts w:asciiTheme="minorBidi" w:hAnsiTheme="minorBidi"/>
           <w:sz w:val="24"/>
           <w:szCs w:val="24"/>
-          <w:lang/>
         </w:rPr>
         <w:t>H=p</w:t>
       </w:r>
@@ -10499,7 +9031,6 @@
           <w:rFonts w:asciiTheme="minorBidi" w:hAnsiTheme="minorBidi"/>
           <w:sz w:val="24"/>
           <w:szCs w:val="24"/>
-          <w:lang/>
         </w:rPr>
         <w:t>substitution</w:t>
       </w:r>
@@ -10518,7 +9049,6 @@
           <w:rFonts w:asciiTheme="minorBidi" w:hAnsiTheme="minorBidi"/>
           <w:sz w:val="24"/>
           <w:szCs w:val="24"/>
-          <w:lang/>
         </w:rPr>
         <w:t>H</w:t>
       </w:r>
@@ -10593,7 +9123,6 @@
           <w:rFonts w:asciiTheme="minorBidi" w:hAnsiTheme="minorBidi"/>
           <w:sz w:val="24"/>
           <w:szCs w:val="24"/>
-          <w:lang/>
         </w:rPr>
         <w:t xml:space="preserve">    </w:t>
       </w:r>
@@ -10675,7 +9204,6 @@
           <w:rFonts w:asciiTheme="minorBidi" w:hAnsiTheme="minorBidi"/>
           <w:sz w:val="24"/>
           <w:szCs w:val="24"/>
-          <w:lang/>
         </w:rPr>
         <w:t>substitution={}</w:t>
       </w:r>
@@ -10684,7 +9212,6 @@
           <w:rFonts w:asciiTheme="minorBidi" w:hAnsiTheme="minorBidi"/>
           <w:sz w:val="24"/>
           <w:szCs w:val="24"/>
-          <w:lang/>
         </w:rPr>
         <w:br/>
         <w:t xml:space="preserve">equations={ </w:t>
@@ -10702,7 +9229,6 @@
           <w:rFonts w:asciiTheme="minorBidi" w:hAnsiTheme="minorBidi"/>
           <w:sz w:val="24"/>
           <w:szCs w:val="24"/>
-          <w:lang/>
         </w:rPr>
         <w:t>=</w:t>
       </w:r>
@@ -10712,7 +9238,6 @@
           <w:sz w:val="24"/>
           <w:szCs w:val="24"/>
           <w:rtl/>
-          <w:lang/>
         </w:rPr>
         <w:br/>
       </w:r>
@@ -10729,7 +9254,6 @@
           <w:rFonts w:asciiTheme="minorBidi" w:hAnsiTheme="minorBidi"/>
           <w:sz w:val="24"/>
           <w:szCs w:val="24"/>
-          <w:lang/>
         </w:rPr>
         <w:t>}</w:t>
       </w:r>
@@ -10738,7 +9262,6 @@
           <w:rFonts w:asciiTheme="minorBidi" w:hAnsiTheme="minorBidi"/>
           <w:sz w:val="24"/>
           <w:szCs w:val="24"/>
-          <w:lang/>
         </w:rPr>
         <w:br/>
       </w:r>
@@ -10808,7 +9331,6 @@
           <w:rFonts w:asciiTheme="minorBidi" w:hAnsiTheme="minorBidi"/>
           <w:sz w:val="24"/>
           <w:szCs w:val="24"/>
-          <w:lang/>
         </w:rPr>
         <w:t>equations={ M=v(U) }</w:t>
       </w:r>
@@ -10817,7 +9339,6 @@
           <w:rFonts w:asciiTheme="minorBidi" w:hAnsiTheme="minorBidi"/>
           <w:sz w:val="24"/>
           <w:szCs w:val="24"/>
-          <w:lang/>
         </w:rPr>
         <w:br/>
         <w:t>equations={ M=v(</w:t>
@@ -10827,7 +9348,6 @@
           <w:rFonts w:asciiTheme="minorBidi" w:hAnsiTheme="minorBidi"/>
           <w:sz w:val="24"/>
           <w:szCs w:val="24"/>
-          <w:lang/>
         </w:rPr>
         <w:t>U), G=v(v(U)) }</w:t>
       </w:r>
@@ -10909,7 +9429,6 @@
           <w:rFonts w:asciiTheme="minorBidi" w:hAnsiTheme="minorBidi"/>
           <w:sz w:val="24"/>
           <w:szCs w:val="24"/>
-          <w:lang/>
         </w:rPr>
         <w:t>unification</w:t>
       </w:r>
@@ -10957,7 +9476,7 @@
         </w:numPr>
         <w:bidi/>
         <w:rPr>
-          <w:rFonts w:asciiTheme="minorBidi" w:hAnsiTheme="minorBidi" w:hint="cs"/>
+          <w:rFonts w:asciiTheme="minorBidi" w:hAnsiTheme="minorBidi"/>
           <w:sz w:val="24"/>
           <w:szCs w:val="24"/>
           <w:rtl/>
@@ -11050,7 +9569,6 @@
           <w:rFonts w:asciiTheme="minorBidi" w:hAnsiTheme="minorBidi"/>
           <w:sz w:val="24"/>
           <w:szCs w:val="24"/>
-          <w:lang/>
         </w:rPr>
         <w:t xml:space="preserve"> </w:t>
       </w:r>
@@ -11084,7 +9602,6 @@
           <w:rFonts w:asciiTheme="minorBidi" w:hAnsiTheme="minorBidi"/>
           <w:sz w:val="24"/>
           <w:szCs w:val="24"/>
-          <w:lang/>
         </w:rPr>
         <w:t>}</w:t>
       </w:r>
@@ -11093,7 +9610,6 @@
           <w:rFonts w:asciiTheme="minorBidi" w:hAnsiTheme="minorBidi"/>
           <w:sz w:val="24"/>
           <w:szCs w:val="24"/>
-          <w:lang/>
         </w:rPr>
         <w:br/>
       </w:r>
@@ -11104,7 +9620,6 @@
           <w:szCs w:val="24"/>
           <w:u w:val="single"/>
           <w:rtl/>
-          <w:lang/>
         </w:rPr>
         <w:t>צעד 1:</w:t>
       </w:r>
@@ -11114,7 +9629,6 @@
           <w:sz w:val="24"/>
           <w:szCs w:val="24"/>
           <w:rtl/>
-          <w:lang/>
         </w:rPr>
         <w:br/>
       </w:r>
@@ -11123,8 +9637,8 @@
           <w:rFonts w:asciiTheme="minorBidi" w:hAnsiTheme="minorBidi"/>
           <w:sz w:val="24"/>
           <w:szCs w:val="24"/>
-          <w:lang/>
-        </w:rPr>
+        </w:rPr>
+        <w:lastRenderedPageBreak/>
         <w:t>substitution={}</w:t>
       </w:r>
       <w:r>
@@ -11132,7 +9646,6 @@
           <w:rFonts w:asciiTheme="minorBidi" w:hAnsiTheme="minorBidi"/>
           <w:sz w:val="24"/>
           <w:szCs w:val="24"/>
-          <w:lang/>
         </w:rPr>
         <w:br/>
         <w:t>equations={</w:t>
@@ -11142,7 +9655,6 @@
           <w:rFonts w:asciiTheme="minorBidi" w:hAnsiTheme="minorBidi"/>
           <w:sz w:val="24"/>
           <w:szCs w:val="24"/>
-          <w:lang/>
         </w:rPr>
         <w:t xml:space="preserve"> [v|A] =</w:t>
       </w:r>
@@ -11167,7 +9679,6 @@
           <w:rFonts w:asciiTheme="minorBidi" w:hAnsiTheme="minorBidi"/>
           <w:sz w:val="24"/>
           <w:szCs w:val="24"/>
-          <w:lang/>
         </w:rPr>
         <w:t xml:space="preserve"> </w:t>
       </w:r>
@@ -11176,7 +9687,6 @@
           <w:rFonts w:asciiTheme="minorBidi" w:hAnsiTheme="minorBidi"/>
           <w:sz w:val="24"/>
           <w:szCs w:val="24"/>
-          <w:lang/>
         </w:rPr>
         <w:t>}</w:t>
       </w:r>
@@ -11185,7 +9695,6 @@
           <w:rFonts w:asciiTheme="minorBidi" w:hAnsiTheme="minorBidi"/>
           <w:sz w:val="24"/>
           <w:szCs w:val="24"/>
-          <w:lang/>
         </w:rPr>
         <w:br/>
       </w:r>
@@ -11215,7 +9724,6 @@
           <w:rFonts w:asciiTheme="minorBidi" w:hAnsiTheme="minorBidi"/>
           <w:sz w:val="24"/>
           <w:szCs w:val="24"/>
-          <w:lang/>
         </w:rPr>
         <w:t>substitution={}</w:t>
       </w:r>
@@ -11224,7 +9732,6 @@
           <w:rFonts w:asciiTheme="minorBidi" w:hAnsiTheme="minorBidi"/>
           <w:sz w:val="24"/>
           <w:szCs w:val="24"/>
-          <w:lang/>
         </w:rPr>
         <w:br/>
         <w:t xml:space="preserve">equataions={ </w:t>
@@ -11292,7 +9799,6 @@
           <w:rFonts w:asciiTheme="minorBidi" w:hAnsiTheme="minorBidi"/>
           <w:sz w:val="24"/>
           <w:szCs w:val="24"/>
-          <w:lang/>
         </w:rPr>
         <w:t>unification</w:t>
       </w:r>
@@ -12402,6 +10908,7 @@
   <w:style w:type="character" w:default="1" w:styleId="DefaultParagraphFont">
     <w:name w:val="Default Paragraph Font"/>
     <w:uiPriority w:val="1"/>
+    <w:semiHidden/>
     <w:unhideWhenUsed/>
   </w:style>
   <w:style w:type="table" w:default="1" w:styleId="TableNormal">

</xml_diff>